<commit_message>
correccion registro de numero unico, anadido mensajes de alerta, anadido reportes
</commit_message>
<xml_diff>
--- a/Manual de usuario del sistema.docx
+++ b/Manual de usuario del sistema.docx
@@ -1151,7 +1151,7 @@
         </w:numPr>
       </w:pPr>
       <w:r>
-        <w:t xml:space="preserve">Teléfono de la administración, </w:t>
+        <w:t>Teléfono de la administración</w:t>
       </w:r>
     </w:p>
     <w:p>
@@ -1331,18 +1331,6 @@
         </w:numPr>
       </w:pPr>
       <w:r>
-        <w:t>Nombre de la clínica</w:t>
-      </w:r>
-    </w:p>
-    <w:p>
-      <w:pPr>
-        <w:pStyle w:val="Prrafodelista"/>
-        <w:numPr>
-          <w:ilvl w:val="1"/>
-          <w:numId w:val="1"/>
-        </w:numPr>
-      </w:pPr>
-      <w:r>
         <w:t>Identificación</w:t>
       </w:r>
     </w:p>
@@ -1547,19 +1535,19 @@
         </w:numPr>
       </w:pPr>
       <w:r>
+        <w:t>Marcar espacios erróneos o incompletos</w:t>
+      </w:r>
+    </w:p>
+    <w:p>
+      <w:pPr>
+        <w:pStyle w:val="Prrafodelista"/>
+        <w:numPr>
+          <w:ilvl w:val="0"/>
+          <w:numId w:val="1"/>
+        </w:numPr>
+      </w:pPr>
+      <w:r>
         <w:lastRenderedPageBreak/>
-        <w:t>Marcar espacios erróneos o incompletos</w:t>
-      </w:r>
-    </w:p>
-    <w:p>
-      <w:pPr>
-        <w:pStyle w:val="Prrafodelista"/>
-        <w:numPr>
-          <w:ilvl w:val="0"/>
-          <w:numId w:val="1"/>
-        </w:numPr>
-      </w:pPr>
-      <w:r>
         <w:t>Enviar correo de confirmación de acción al guardar información</w:t>
       </w:r>
     </w:p>
@@ -1640,18 +1628,6 @@
         </w:numPr>
       </w:pPr>
       <w:r>
-        <w:t>Nombre de la clínica</w:t>
-      </w:r>
-    </w:p>
-    <w:p>
-      <w:pPr>
-        <w:pStyle w:val="Prrafodelista"/>
-        <w:numPr>
-          <w:ilvl w:val="1"/>
-          <w:numId w:val="1"/>
-        </w:numPr>
-      </w:pPr>
-      <w:r>
         <w:t>¿Tiene la vacuna de Sarampión/ rubeola/ parotiditis?</w:t>
       </w:r>
     </w:p>
@@ -1950,7 +1926,6 @@
     </w:p>
     <w:p>
       <w:r>
-        <w:lastRenderedPageBreak/>
         <w:t>Guía de uso.</w:t>
       </w:r>
     </w:p>

</xml_diff>

<commit_message>
cambios en layouts, configuracion a pagina principal
</commit_message>
<xml_diff>
--- a/Manual de usuario del sistema.docx
+++ b/Manual de usuario del sistema.docx
@@ -1924,8 +1924,13 @@
         <w:t>Guardar datos en base de datos</w:t>
       </w:r>
     </w:p>
-    <w:p>
-      <w:r>
+    <w:p/>
+    <w:p>
+      <w:pPr>
+        <w:pStyle w:val="Ttulo2"/>
+      </w:pPr>
+      <w:r>
+        <w:lastRenderedPageBreak/>
         <w:t>Guía de uso.</w:t>
       </w:r>
     </w:p>

</xml_diff>

<commit_message>
limpiando innecesarios, anadiendo maxlenght y metodo maximo para numeros
</commit_message>
<xml_diff>
--- a/Manual de usuario del sistema.docx
+++ b/Manual de usuario del sistema.docx
@@ -681,7 +681,7 @@
       <w:r>
         <w:fldChar w:fldCharType="separate"/>
       </w:r>
-      <w:hyperlink w:anchor="_Toc131287599" w:history="1">
+      <w:hyperlink w:anchor="_Toc131288484" w:history="1">
         <w:r>
           <w:rPr>
             <w:rStyle w:val="Hipervnculo"/>
@@ -708,7 +708,7 @@
             <w:noProof/>
             <w:webHidden/>
           </w:rPr>
-          <w:instrText xml:space="preserve"> PAGEREF _Toc131287599 \h </w:instrText>
+          <w:instrText xml:space="preserve"> PAGEREF _Toc131288484 \h </w:instrText>
         </w:r>
         <w:r>
           <w:rPr>
@@ -751,7 +751,7 @@
           <w:lang w:val="es-419" w:eastAsia="es-419"/>
         </w:rPr>
       </w:pPr>
-      <w:hyperlink w:anchor="_Toc131287600" w:history="1">
+      <w:hyperlink w:anchor="_Toc131288485" w:history="1">
         <w:r>
           <w:rPr>
             <w:rStyle w:val="Hipervnculo"/>
@@ -778,7 +778,7 @@
             <w:noProof/>
             <w:webHidden/>
           </w:rPr>
-          <w:instrText xml:space="preserve"> PAGEREF _Toc131287600 \h </w:instrText>
+          <w:instrText xml:space="preserve"> PAGEREF _Toc131288485 \h </w:instrText>
         </w:r>
         <w:r>
           <w:rPr>
@@ -821,7 +821,7 @@
           <w:lang w:val="es-419" w:eastAsia="es-419"/>
         </w:rPr>
       </w:pPr>
-      <w:hyperlink w:anchor="_Toc131287601" w:history="1">
+      <w:hyperlink w:anchor="_Toc131288486" w:history="1">
         <w:r>
           <w:rPr>
             <w:rStyle w:val="Hipervnculo"/>
@@ -848,7 +848,7 @@
             <w:noProof/>
             <w:webHidden/>
           </w:rPr>
-          <w:instrText xml:space="preserve"> PAGEREF _Toc131287601 \h </w:instrText>
+          <w:instrText xml:space="preserve"> PAGEREF _Toc131288486 \h </w:instrText>
         </w:r>
         <w:r>
           <w:rPr>
@@ -891,7 +891,7 @@
           <w:lang w:val="es-419" w:eastAsia="es-419"/>
         </w:rPr>
       </w:pPr>
-      <w:hyperlink w:anchor="_Toc131287602" w:history="1">
+      <w:hyperlink w:anchor="_Toc131288487" w:history="1">
         <w:r>
           <w:rPr>
             <w:rStyle w:val="Hipervnculo"/>
@@ -918,7 +918,7 @@
             <w:noProof/>
             <w:webHidden/>
           </w:rPr>
-          <w:instrText xml:space="preserve"> PAGEREF _Toc131287602 \h </w:instrText>
+          <w:instrText xml:space="preserve"> PAGEREF _Toc131288487 \h </w:instrText>
         </w:r>
         <w:r>
           <w:rPr>
@@ -961,7 +961,7 @@
           <w:lang w:val="es-419" w:eastAsia="es-419"/>
         </w:rPr>
       </w:pPr>
-      <w:hyperlink w:anchor="_Toc131287603" w:history="1">
+      <w:hyperlink w:anchor="_Toc131288488" w:history="1">
         <w:r>
           <w:rPr>
             <w:rStyle w:val="Hipervnculo"/>
@@ -988,7 +988,7 @@
             <w:noProof/>
             <w:webHidden/>
           </w:rPr>
-          <w:instrText xml:space="preserve"> PAGEREF _Toc131287603 \h </w:instrText>
+          <w:instrText xml:space="preserve"> PAGEREF _Toc131288488 \h </w:instrText>
         </w:r>
         <w:r>
           <w:rPr>
@@ -1031,7 +1031,7 @@
           <w:lang w:val="es-419" w:eastAsia="es-419"/>
         </w:rPr>
       </w:pPr>
-      <w:hyperlink w:anchor="_Toc131287604" w:history="1">
+      <w:hyperlink w:anchor="_Toc131288489" w:history="1">
         <w:r>
           <w:rPr>
             <w:rStyle w:val="Hipervnculo"/>
@@ -1058,7 +1058,7 @@
             <w:noProof/>
             <w:webHidden/>
           </w:rPr>
-          <w:instrText xml:space="preserve"> PAGEREF _Toc131287604 \h </w:instrText>
+          <w:instrText xml:space="preserve"> PAGEREF _Toc131288489 \h </w:instrText>
         </w:r>
         <w:r>
           <w:rPr>
@@ -1101,7 +1101,7 @@
           <w:lang w:val="es-419" w:eastAsia="es-419"/>
         </w:rPr>
       </w:pPr>
-      <w:hyperlink w:anchor="_Toc131287605" w:history="1">
+      <w:hyperlink w:anchor="_Toc131288490" w:history="1">
         <w:r>
           <w:rPr>
             <w:rStyle w:val="Hipervnculo"/>
@@ -1128,7 +1128,7 @@
             <w:noProof/>
             <w:webHidden/>
           </w:rPr>
-          <w:instrText xml:space="preserve"> PAGEREF _Toc131287605 \h </w:instrText>
+          <w:instrText xml:space="preserve"> PAGEREF _Toc131288490 \h </w:instrText>
         </w:r>
         <w:r>
           <w:rPr>
@@ -1171,7 +1171,7 @@
           <w:lang w:val="es-419" w:eastAsia="es-419"/>
         </w:rPr>
       </w:pPr>
-      <w:hyperlink w:anchor="_Toc131287606" w:history="1">
+      <w:hyperlink w:anchor="_Toc131288491" w:history="1">
         <w:r>
           <w:rPr>
             <w:rStyle w:val="Hipervnculo"/>
@@ -1198,7 +1198,7 @@
             <w:noProof/>
             <w:webHidden/>
           </w:rPr>
-          <w:instrText xml:space="preserve"> PAGEREF _Toc131287606 \h </w:instrText>
+          <w:instrText xml:space="preserve"> PAGEREF _Toc131288491 \h </w:instrText>
         </w:r>
         <w:r>
           <w:rPr>
@@ -1241,7 +1241,7 @@
           <w:lang w:val="es-419" w:eastAsia="es-419"/>
         </w:rPr>
       </w:pPr>
-      <w:hyperlink w:anchor="_Toc131287607" w:history="1">
+      <w:hyperlink w:anchor="_Toc131288492" w:history="1">
         <w:r>
           <w:rPr>
             <w:rStyle w:val="Hipervnculo"/>
@@ -1268,7 +1268,7 @@
             <w:noProof/>
             <w:webHidden/>
           </w:rPr>
-          <w:instrText xml:space="preserve"> PAGEREF _Toc131287607 \h </w:instrText>
+          <w:instrText xml:space="preserve"> PAGEREF _Toc131288492 \h </w:instrText>
         </w:r>
         <w:r>
           <w:rPr>
@@ -1311,7 +1311,7 @@
           <w:lang w:val="es-419" w:eastAsia="es-419"/>
         </w:rPr>
       </w:pPr>
-      <w:hyperlink w:anchor="_Toc131287608" w:history="1">
+      <w:hyperlink w:anchor="_Toc131288493" w:history="1">
         <w:r>
           <w:rPr>
             <w:rStyle w:val="Hipervnculo"/>
@@ -1338,7 +1338,7 @@
             <w:noProof/>
             <w:webHidden/>
           </w:rPr>
-          <w:instrText xml:space="preserve"> PAGEREF _Toc131287608 \h </w:instrText>
+          <w:instrText xml:space="preserve"> PAGEREF _Toc131288493 \h </w:instrText>
         </w:r>
         <w:r>
           <w:rPr>
@@ -1358,7 +1358,7 @@
             <w:noProof/>
             <w:webHidden/>
           </w:rPr>
-          <w:t>5</w:t>
+          <w:t>6</w:t>
         </w:r>
         <w:r>
           <w:rPr>
@@ -1381,7 +1381,7 @@
           <w:lang w:val="es-419" w:eastAsia="es-419"/>
         </w:rPr>
       </w:pPr>
-      <w:hyperlink w:anchor="_Toc131287609" w:history="1">
+      <w:hyperlink w:anchor="_Toc131288494" w:history="1">
         <w:r>
           <w:rPr>
             <w:rStyle w:val="Hipervnculo"/>
@@ -1408,7 +1408,7 @@
             <w:noProof/>
             <w:webHidden/>
           </w:rPr>
-          <w:instrText xml:space="preserve"> PAGEREF _Toc131287609 \h </w:instrText>
+          <w:instrText xml:space="preserve"> PAGEREF _Toc131288494 \h </w:instrText>
         </w:r>
         <w:r>
           <w:rPr>
@@ -1451,7 +1451,7 @@
           <w:lang w:val="es-419" w:eastAsia="es-419"/>
         </w:rPr>
       </w:pPr>
-      <w:hyperlink w:anchor="_Toc131287610" w:history="1">
+      <w:hyperlink w:anchor="_Toc131288495" w:history="1">
         <w:r>
           <w:rPr>
             <w:rStyle w:val="Hipervnculo"/>
@@ -1478,7 +1478,7 @@
             <w:noProof/>
             <w:webHidden/>
           </w:rPr>
-          <w:instrText xml:space="preserve"> PAGEREF _Toc131287610 \h </w:instrText>
+          <w:instrText xml:space="preserve"> PAGEREF _Toc131288495 \h </w:instrText>
         </w:r>
         <w:r>
           <w:rPr>
@@ -1521,7 +1521,7 @@
           <w:lang w:val="es-419" w:eastAsia="es-419"/>
         </w:rPr>
       </w:pPr>
-      <w:hyperlink w:anchor="_Toc131287611" w:history="1">
+      <w:hyperlink w:anchor="_Toc131288496" w:history="1">
         <w:r>
           <w:rPr>
             <w:rStyle w:val="Hipervnculo"/>
@@ -1548,7 +1548,7 @@
             <w:noProof/>
             <w:webHidden/>
           </w:rPr>
-          <w:instrText xml:space="preserve"> PAGEREF _Toc131287611 \h </w:instrText>
+          <w:instrText xml:space="preserve"> PAGEREF _Toc131288496 \h </w:instrText>
         </w:r>
         <w:r>
           <w:rPr>
@@ -1591,7 +1591,7 @@
           <w:lang w:val="es-419" w:eastAsia="es-419"/>
         </w:rPr>
       </w:pPr>
-      <w:hyperlink w:anchor="_Toc131287612" w:history="1">
+      <w:hyperlink w:anchor="_Toc131288497" w:history="1">
         <w:r>
           <w:rPr>
             <w:rStyle w:val="Hipervnculo"/>
@@ -1618,7 +1618,7 @@
             <w:noProof/>
             <w:webHidden/>
           </w:rPr>
-          <w:instrText xml:space="preserve"> PAGEREF _Toc131287612 \h </w:instrText>
+          <w:instrText xml:space="preserve"> PAGEREF _Toc131288497 \h </w:instrText>
         </w:r>
         <w:r>
           <w:rPr>
@@ -1661,7 +1661,7 @@
           <w:lang w:val="es-419" w:eastAsia="es-419"/>
         </w:rPr>
       </w:pPr>
-      <w:hyperlink w:anchor="_Toc131287613" w:history="1">
+      <w:hyperlink w:anchor="_Toc131288498" w:history="1">
         <w:r>
           <w:rPr>
             <w:rStyle w:val="Hipervnculo"/>
@@ -1688,7 +1688,7 @@
             <w:noProof/>
             <w:webHidden/>
           </w:rPr>
-          <w:instrText xml:space="preserve"> PAGEREF _Toc131287613 \h </w:instrText>
+          <w:instrText xml:space="preserve"> PAGEREF _Toc131288498 \h </w:instrText>
         </w:r>
         <w:r>
           <w:rPr>
@@ -1731,7 +1731,7 @@
           <w:lang w:val="es-419" w:eastAsia="es-419"/>
         </w:rPr>
       </w:pPr>
-      <w:hyperlink w:anchor="_Toc131287614" w:history="1">
+      <w:hyperlink w:anchor="_Toc131288499" w:history="1">
         <w:r>
           <w:rPr>
             <w:rStyle w:val="Hipervnculo"/>
@@ -1758,7 +1758,7 @@
             <w:noProof/>
             <w:webHidden/>
           </w:rPr>
-          <w:instrText xml:space="preserve"> PAGEREF _Toc131287614 \h </w:instrText>
+          <w:instrText xml:space="preserve"> PAGEREF _Toc131288499 \h </w:instrText>
         </w:r>
         <w:r>
           <w:rPr>
@@ -1801,7 +1801,7 @@
           <w:lang w:val="es-419" w:eastAsia="es-419"/>
         </w:rPr>
       </w:pPr>
-      <w:hyperlink w:anchor="_Toc131287615" w:history="1">
+      <w:hyperlink w:anchor="_Toc131288500" w:history="1">
         <w:r>
           <w:rPr>
             <w:rStyle w:val="Hipervnculo"/>
@@ -1828,7 +1828,7 @@
             <w:noProof/>
             <w:webHidden/>
           </w:rPr>
-          <w:instrText xml:space="preserve"> PAGEREF _Toc131287615 \h </w:instrText>
+          <w:instrText xml:space="preserve"> PAGEREF _Toc131288500 \h </w:instrText>
         </w:r>
         <w:r>
           <w:rPr>
@@ -1871,7 +1871,7 @@
           <w:lang w:val="es-419" w:eastAsia="es-419"/>
         </w:rPr>
       </w:pPr>
-      <w:hyperlink w:anchor="_Toc131287616" w:history="1">
+      <w:hyperlink w:anchor="_Toc131288501" w:history="1">
         <w:r>
           <w:rPr>
             <w:rStyle w:val="Hipervnculo"/>
@@ -1898,7 +1898,7 @@
             <w:noProof/>
             <w:webHidden/>
           </w:rPr>
-          <w:instrText xml:space="preserve"> PAGEREF _Toc131287616 \h </w:instrText>
+          <w:instrText xml:space="preserve"> PAGEREF _Toc131288501 \h </w:instrText>
         </w:r>
         <w:r>
           <w:rPr>
@@ -1941,7 +1941,7 @@
           <w:lang w:val="es-419" w:eastAsia="es-419"/>
         </w:rPr>
       </w:pPr>
-      <w:hyperlink w:anchor="_Toc131287617" w:history="1">
+      <w:hyperlink w:anchor="_Toc131288502" w:history="1">
         <w:r>
           <w:rPr>
             <w:rStyle w:val="Hipervnculo"/>
@@ -1968,7 +1968,7 @@
             <w:noProof/>
             <w:webHidden/>
           </w:rPr>
-          <w:instrText xml:space="preserve"> PAGEREF _Toc131287617 \h </w:instrText>
+          <w:instrText xml:space="preserve"> PAGEREF _Toc131288502 \h </w:instrText>
         </w:r>
         <w:r>
           <w:rPr>
@@ -2011,7 +2011,7 @@
           <w:lang w:val="es-419" w:eastAsia="es-419"/>
         </w:rPr>
       </w:pPr>
-      <w:hyperlink w:anchor="_Toc131287618" w:history="1">
+      <w:hyperlink w:anchor="_Toc131288503" w:history="1">
         <w:r>
           <w:rPr>
             <w:rStyle w:val="Hipervnculo"/>
@@ -2038,7 +2038,7 @@
             <w:noProof/>
             <w:webHidden/>
           </w:rPr>
-          <w:instrText xml:space="preserve"> PAGEREF _Toc131287618 \h </w:instrText>
+          <w:instrText xml:space="preserve"> PAGEREF _Toc131288503 \h </w:instrText>
         </w:r>
         <w:r>
           <w:rPr>
@@ -2081,7 +2081,7 @@
           <w:lang w:val="es-419" w:eastAsia="es-419"/>
         </w:rPr>
       </w:pPr>
-      <w:hyperlink w:anchor="_Toc131287619" w:history="1">
+      <w:hyperlink w:anchor="_Toc131288504" w:history="1">
         <w:r>
           <w:rPr>
             <w:rStyle w:val="Hipervnculo"/>
@@ -2108,7 +2108,7 @@
             <w:noProof/>
             <w:webHidden/>
           </w:rPr>
-          <w:instrText xml:space="preserve"> PAGEREF _Toc131287619 \h </w:instrText>
+          <w:instrText xml:space="preserve"> PAGEREF _Toc131288504 \h </w:instrText>
         </w:r>
         <w:r>
           <w:rPr>
@@ -2151,7 +2151,7 @@
           <w:lang w:val="es-419" w:eastAsia="es-419"/>
         </w:rPr>
       </w:pPr>
-      <w:hyperlink w:anchor="_Toc131287620" w:history="1">
+      <w:hyperlink w:anchor="_Toc131288505" w:history="1">
         <w:r>
           <w:rPr>
             <w:rStyle w:val="Hipervnculo"/>
@@ -2178,7 +2178,7 @@
             <w:noProof/>
             <w:webHidden/>
           </w:rPr>
-          <w:instrText xml:space="preserve"> PAGEREF _Toc131287620 \h </w:instrText>
+          <w:instrText xml:space="preserve"> PAGEREF _Toc131288505 \h </w:instrText>
         </w:r>
         <w:r>
           <w:rPr>
@@ -2221,7 +2221,7 @@
           <w:lang w:val="es-419" w:eastAsia="es-419"/>
         </w:rPr>
       </w:pPr>
-      <w:hyperlink w:anchor="_Toc131287621" w:history="1">
+      <w:hyperlink w:anchor="_Toc131288506" w:history="1">
         <w:r>
           <w:rPr>
             <w:rStyle w:val="Hipervnculo"/>
@@ -2248,7 +2248,7 @@
             <w:noProof/>
             <w:webHidden/>
           </w:rPr>
-          <w:instrText xml:space="preserve"> PAGEREF _Toc131287621 \h </w:instrText>
+          <w:instrText xml:space="preserve"> PAGEREF _Toc131288506 \h </w:instrText>
         </w:r>
         <w:r>
           <w:rPr>
@@ -2291,7 +2291,7 @@
           <w:lang w:val="es-419" w:eastAsia="es-419"/>
         </w:rPr>
       </w:pPr>
-      <w:hyperlink w:anchor="_Toc131287622" w:history="1">
+      <w:hyperlink w:anchor="_Toc131288507" w:history="1">
         <w:r>
           <w:rPr>
             <w:rStyle w:val="Hipervnculo"/>
@@ -2318,7 +2318,7 @@
             <w:noProof/>
             <w:webHidden/>
           </w:rPr>
-          <w:instrText xml:space="preserve"> PAGEREF _Toc131287622 \h </w:instrText>
+          <w:instrText xml:space="preserve"> PAGEREF _Toc131288507 \h </w:instrText>
         </w:r>
         <w:r>
           <w:rPr>
@@ -2361,7 +2361,7 @@
           <w:lang w:val="es-419" w:eastAsia="es-419"/>
         </w:rPr>
       </w:pPr>
-      <w:hyperlink w:anchor="_Toc131287623" w:history="1">
+      <w:hyperlink w:anchor="_Toc131288508" w:history="1">
         <w:r>
           <w:rPr>
             <w:rStyle w:val="Hipervnculo"/>
@@ -2388,7 +2388,7 @@
             <w:noProof/>
             <w:webHidden/>
           </w:rPr>
-          <w:instrText xml:space="preserve"> PAGEREF _Toc131287623 \h </w:instrText>
+          <w:instrText xml:space="preserve"> PAGEREF _Toc131288508 \h </w:instrText>
         </w:r>
         <w:r>
           <w:rPr>
@@ -2431,7 +2431,7 @@
           <w:lang w:val="es-419" w:eastAsia="es-419"/>
         </w:rPr>
       </w:pPr>
-      <w:hyperlink w:anchor="_Toc131287624" w:history="1">
+      <w:hyperlink w:anchor="_Toc131288509" w:history="1">
         <w:r>
           <w:rPr>
             <w:rStyle w:val="Hipervnculo"/>
@@ -2458,7 +2458,7 @@
             <w:noProof/>
             <w:webHidden/>
           </w:rPr>
-          <w:instrText xml:space="preserve"> PAGEREF _Toc131287624 \h </w:instrText>
+          <w:instrText xml:space="preserve"> PAGEREF _Toc131288509 \h </w:instrText>
         </w:r>
         <w:r>
           <w:rPr>
@@ -2501,7 +2501,7 @@
           <w:lang w:val="es-419" w:eastAsia="es-419"/>
         </w:rPr>
       </w:pPr>
-      <w:hyperlink w:anchor="_Toc131287625" w:history="1">
+      <w:hyperlink w:anchor="_Toc131288510" w:history="1">
         <w:r>
           <w:rPr>
             <w:rStyle w:val="Hipervnculo"/>
@@ -2528,7 +2528,7 @@
             <w:noProof/>
             <w:webHidden/>
           </w:rPr>
-          <w:instrText xml:space="preserve"> PAGEREF _Toc131287625 \h </w:instrText>
+          <w:instrText xml:space="preserve"> PAGEREF _Toc131288510 \h </w:instrText>
         </w:r>
         <w:r>
           <w:rPr>
@@ -2571,7 +2571,7 @@
           <w:lang w:val="es-419" w:eastAsia="es-419"/>
         </w:rPr>
       </w:pPr>
-      <w:hyperlink w:anchor="_Toc131287626" w:history="1">
+      <w:hyperlink w:anchor="_Toc131288511" w:history="1">
         <w:r>
           <w:rPr>
             <w:rStyle w:val="Hipervnculo"/>
@@ -2598,7 +2598,7 @@
             <w:noProof/>
             <w:webHidden/>
           </w:rPr>
-          <w:instrText xml:space="preserve"> PAGEREF _Toc131287626 \h </w:instrText>
+          <w:instrText xml:space="preserve"> PAGEREF _Toc131288511 \h </w:instrText>
         </w:r>
         <w:r>
           <w:rPr>
@@ -2641,7 +2641,7 @@
           <w:lang w:val="es-419" w:eastAsia="es-419"/>
         </w:rPr>
       </w:pPr>
-      <w:hyperlink w:anchor="_Toc131287627" w:history="1">
+      <w:hyperlink w:anchor="_Toc131288512" w:history="1">
         <w:r>
           <w:rPr>
             <w:rStyle w:val="Hipervnculo"/>
@@ -2668,7 +2668,7 @@
             <w:noProof/>
             <w:webHidden/>
           </w:rPr>
-          <w:instrText xml:space="preserve"> PAGEREF _Toc131287627 \h </w:instrText>
+          <w:instrText xml:space="preserve"> PAGEREF _Toc131288512 \h </w:instrText>
         </w:r>
         <w:r>
           <w:rPr>
@@ -2711,7 +2711,7 @@
           <w:lang w:val="es-419" w:eastAsia="es-419"/>
         </w:rPr>
       </w:pPr>
-      <w:hyperlink w:anchor="_Toc131287628" w:history="1">
+      <w:hyperlink w:anchor="_Toc131288513" w:history="1">
         <w:r>
           <w:rPr>
             <w:rStyle w:val="Hipervnculo"/>
@@ -2738,7 +2738,7 @@
             <w:noProof/>
             <w:webHidden/>
           </w:rPr>
-          <w:instrText xml:space="preserve"> PAGEREF _Toc131287628 \h </w:instrText>
+          <w:instrText xml:space="preserve"> PAGEREF _Toc131288513 \h </w:instrText>
         </w:r>
         <w:r>
           <w:rPr>
@@ -2781,7 +2781,7 @@
           <w:lang w:val="es-419" w:eastAsia="es-419"/>
         </w:rPr>
       </w:pPr>
-      <w:hyperlink w:anchor="_Toc131287629" w:history="1">
+      <w:hyperlink w:anchor="_Toc131288514" w:history="1">
         <w:r>
           <w:rPr>
             <w:rStyle w:val="Hipervnculo"/>
@@ -2808,7 +2808,7 @@
             <w:noProof/>
             <w:webHidden/>
           </w:rPr>
-          <w:instrText xml:space="preserve"> PAGEREF _Toc131287629 \h </w:instrText>
+          <w:instrText xml:space="preserve"> PAGEREF _Toc131288514 \h </w:instrText>
         </w:r>
         <w:r>
           <w:rPr>
@@ -2851,7 +2851,7 @@
           <w:lang w:val="es-419" w:eastAsia="es-419"/>
         </w:rPr>
       </w:pPr>
-      <w:hyperlink w:anchor="_Toc131287630" w:history="1">
+      <w:hyperlink w:anchor="_Toc131288515" w:history="1">
         <w:r>
           <w:rPr>
             <w:rStyle w:val="Hipervnculo"/>
@@ -2878,7 +2878,7 @@
             <w:noProof/>
             <w:webHidden/>
           </w:rPr>
-          <w:instrText xml:space="preserve"> PAGEREF _Toc131287630 \h </w:instrText>
+          <w:instrText xml:space="preserve"> PAGEREF _Toc131288515 \h </w:instrText>
         </w:r>
         <w:r>
           <w:rPr>
@@ -2921,7 +2921,7 @@
           <w:lang w:val="es-419" w:eastAsia="es-419"/>
         </w:rPr>
       </w:pPr>
-      <w:hyperlink w:anchor="_Toc131287631" w:history="1">
+      <w:hyperlink w:anchor="_Toc131288516" w:history="1">
         <w:r>
           <w:rPr>
             <w:rStyle w:val="Hipervnculo"/>
@@ -2948,7 +2948,7 @@
             <w:noProof/>
             <w:webHidden/>
           </w:rPr>
-          <w:instrText xml:space="preserve"> PAGEREF _Toc131287631 \h </w:instrText>
+          <w:instrText xml:space="preserve"> PAGEREF _Toc131288516 \h </w:instrText>
         </w:r>
         <w:r>
           <w:rPr>
@@ -2991,7 +2991,7 @@
           <w:lang w:val="es-419" w:eastAsia="es-419"/>
         </w:rPr>
       </w:pPr>
-      <w:hyperlink w:anchor="_Toc131287632" w:history="1">
+      <w:hyperlink w:anchor="_Toc131288517" w:history="1">
         <w:r>
           <w:rPr>
             <w:rStyle w:val="Hipervnculo"/>
@@ -3018,7 +3018,7 @@
             <w:noProof/>
             <w:webHidden/>
           </w:rPr>
-          <w:instrText xml:space="preserve"> PAGEREF _Toc131287632 \h </w:instrText>
+          <w:instrText xml:space="preserve"> PAGEREF _Toc131288517 \h </w:instrText>
         </w:r>
         <w:r>
           <w:rPr>
@@ -3061,7 +3061,7 @@
           <w:lang w:val="es-419" w:eastAsia="es-419"/>
         </w:rPr>
       </w:pPr>
-      <w:hyperlink w:anchor="_Toc131287633" w:history="1">
+      <w:hyperlink w:anchor="_Toc131288518" w:history="1">
         <w:r>
           <w:rPr>
             <w:rStyle w:val="Hipervnculo"/>
@@ -3088,7 +3088,7 @@
             <w:noProof/>
             <w:webHidden/>
           </w:rPr>
-          <w:instrText xml:space="preserve"> PAGEREF _Toc131287633 \h </w:instrText>
+          <w:instrText xml:space="preserve"> PAGEREF _Toc131288518 \h </w:instrText>
         </w:r>
         <w:r>
           <w:rPr>
@@ -3131,7 +3131,7 @@
           <w:lang w:val="es-419" w:eastAsia="es-419"/>
         </w:rPr>
       </w:pPr>
-      <w:hyperlink w:anchor="_Toc131287634" w:history="1">
+      <w:hyperlink w:anchor="_Toc131288519" w:history="1">
         <w:r>
           <w:rPr>
             <w:rStyle w:val="Hipervnculo"/>
@@ -3158,7 +3158,7 @@
             <w:noProof/>
             <w:webHidden/>
           </w:rPr>
-          <w:instrText xml:space="preserve"> PAGEREF _Toc131287634 \h </w:instrText>
+          <w:instrText xml:space="preserve"> PAGEREF _Toc131288519 \h </w:instrText>
         </w:r>
         <w:r>
           <w:rPr>
@@ -3201,7 +3201,7 @@
           <w:lang w:val="es-419" w:eastAsia="es-419"/>
         </w:rPr>
       </w:pPr>
-      <w:hyperlink w:anchor="_Toc131287635" w:history="1">
+      <w:hyperlink w:anchor="_Toc131288520" w:history="1">
         <w:r>
           <w:rPr>
             <w:rStyle w:val="Hipervnculo"/>
@@ -3228,7 +3228,7 @@
             <w:noProof/>
             <w:webHidden/>
           </w:rPr>
-          <w:instrText xml:space="preserve"> PAGEREF _Toc131287635 \h </w:instrText>
+          <w:instrText xml:space="preserve"> PAGEREF _Toc131288520 \h </w:instrText>
         </w:r>
         <w:r>
           <w:rPr>
@@ -3271,7 +3271,7 @@
           <w:lang w:val="es-419" w:eastAsia="es-419"/>
         </w:rPr>
       </w:pPr>
-      <w:hyperlink w:anchor="_Toc131287636" w:history="1">
+      <w:hyperlink w:anchor="_Toc131288521" w:history="1">
         <w:r>
           <w:rPr>
             <w:rStyle w:val="Hipervnculo"/>
@@ -3298,7 +3298,7 @@
             <w:noProof/>
             <w:webHidden/>
           </w:rPr>
-          <w:instrText xml:space="preserve"> PAGEREF _Toc131287636 \h </w:instrText>
+          <w:instrText xml:space="preserve"> PAGEREF _Toc131288521 \h </w:instrText>
         </w:r>
         <w:r>
           <w:rPr>
@@ -3341,7 +3341,7 @@
           <w:lang w:val="es-419" w:eastAsia="es-419"/>
         </w:rPr>
       </w:pPr>
-      <w:hyperlink w:anchor="_Toc131287637" w:history="1">
+      <w:hyperlink w:anchor="_Toc131288522" w:history="1">
         <w:r>
           <w:rPr>
             <w:rStyle w:val="Hipervnculo"/>
@@ -3368,7 +3368,7 @@
             <w:noProof/>
             <w:webHidden/>
           </w:rPr>
-          <w:instrText xml:space="preserve"> PAGEREF _Toc131287637 \h </w:instrText>
+          <w:instrText xml:space="preserve"> PAGEREF _Toc131288522 \h </w:instrText>
         </w:r>
         <w:r>
           <w:rPr>
@@ -3411,7 +3411,7 @@
           <w:lang w:val="es-419" w:eastAsia="es-419"/>
         </w:rPr>
       </w:pPr>
-      <w:hyperlink w:anchor="_Toc131287638" w:history="1">
+      <w:hyperlink w:anchor="_Toc131288523" w:history="1">
         <w:r>
           <w:rPr>
             <w:rStyle w:val="Hipervnculo"/>
@@ -3438,7 +3438,7 @@
             <w:noProof/>
             <w:webHidden/>
           </w:rPr>
-          <w:instrText xml:space="preserve"> PAGEREF _Toc131287638 \h </w:instrText>
+          <w:instrText xml:space="preserve"> PAGEREF _Toc131288523 \h </w:instrText>
         </w:r>
         <w:r>
           <w:rPr>
@@ -3481,7 +3481,7 @@
           <w:lang w:val="es-419" w:eastAsia="es-419"/>
         </w:rPr>
       </w:pPr>
-      <w:hyperlink w:anchor="_Toc131287639" w:history="1">
+      <w:hyperlink w:anchor="_Toc131288524" w:history="1">
         <w:r>
           <w:rPr>
             <w:rStyle w:val="Hipervnculo"/>
@@ -3508,7 +3508,7 @@
             <w:noProof/>
             <w:webHidden/>
           </w:rPr>
-          <w:instrText xml:space="preserve"> PAGEREF _Toc131287639 \h </w:instrText>
+          <w:instrText xml:space="preserve"> PAGEREF _Toc131288524 \h </w:instrText>
         </w:r>
         <w:r>
           <w:rPr>
@@ -3551,7 +3551,7 @@
           <w:lang w:val="es-419" w:eastAsia="es-419"/>
         </w:rPr>
       </w:pPr>
-      <w:hyperlink w:anchor="_Toc131287640" w:history="1">
+      <w:hyperlink w:anchor="_Toc131288525" w:history="1">
         <w:r>
           <w:rPr>
             <w:rStyle w:val="Hipervnculo"/>
@@ -3578,7 +3578,7 @@
             <w:noProof/>
             <w:webHidden/>
           </w:rPr>
-          <w:instrText xml:space="preserve"> PAGEREF _Toc131287640 \h </w:instrText>
+          <w:instrText xml:space="preserve"> PAGEREF _Toc131288525 \h </w:instrText>
         </w:r>
         <w:r>
           <w:rPr>
@@ -3621,7 +3621,7 @@
           <w:lang w:val="es-419" w:eastAsia="es-419"/>
         </w:rPr>
       </w:pPr>
-      <w:hyperlink w:anchor="_Toc131287641" w:history="1">
+      <w:hyperlink w:anchor="_Toc131288526" w:history="1">
         <w:r>
           <w:rPr>
             <w:rStyle w:val="Hipervnculo"/>
@@ -3648,7 +3648,7 @@
             <w:noProof/>
             <w:webHidden/>
           </w:rPr>
-          <w:instrText xml:space="preserve"> PAGEREF _Toc131287641 \h </w:instrText>
+          <w:instrText xml:space="preserve"> PAGEREF _Toc131288526 \h </w:instrText>
         </w:r>
         <w:r>
           <w:rPr>
@@ -3691,7 +3691,7 @@
           <w:lang w:val="es-419" w:eastAsia="es-419"/>
         </w:rPr>
       </w:pPr>
-      <w:hyperlink w:anchor="_Toc131287642" w:history="1">
+      <w:hyperlink w:anchor="_Toc131288527" w:history="1">
         <w:r>
           <w:rPr>
             <w:rStyle w:val="Hipervnculo"/>
@@ -3718,7 +3718,7 @@
             <w:noProof/>
             <w:webHidden/>
           </w:rPr>
-          <w:instrText xml:space="preserve"> PAGEREF _Toc131287642 \h </w:instrText>
+          <w:instrText xml:space="preserve"> PAGEREF _Toc131288527 \h </w:instrText>
         </w:r>
         <w:r>
           <w:rPr>
@@ -3761,7 +3761,7 @@
           <w:lang w:val="es-419" w:eastAsia="es-419"/>
         </w:rPr>
       </w:pPr>
-      <w:hyperlink w:anchor="_Toc131287643" w:history="1">
+      <w:hyperlink w:anchor="_Toc131288528" w:history="1">
         <w:r>
           <w:rPr>
             <w:rStyle w:val="Hipervnculo"/>
@@ -3788,7 +3788,7 @@
             <w:noProof/>
             <w:webHidden/>
           </w:rPr>
-          <w:instrText xml:space="preserve"> PAGEREF _Toc131287643 \h </w:instrText>
+          <w:instrText xml:space="preserve"> PAGEREF _Toc131288528 \h </w:instrText>
         </w:r>
         <w:r>
           <w:rPr>
@@ -3831,7 +3831,7 @@
           <w:lang w:val="es-419" w:eastAsia="es-419"/>
         </w:rPr>
       </w:pPr>
-      <w:hyperlink w:anchor="_Toc131287644" w:history="1">
+      <w:hyperlink w:anchor="_Toc131288529" w:history="1">
         <w:r>
           <w:rPr>
             <w:rStyle w:val="Hipervnculo"/>
@@ -3858,7 +3858,7 @@
             <w:noProof/>
             <w:webHidden/>
           </w:rPr>
-          <w:instrText xml:space="preserve"> PAGEREF _Toc131287644 \h </w:instrText>
+          <w:instrText xml:space="preserve"> PAGEREF _Toc131288529 \h </w:instrText>
         </w:r>
         <w:r>
           <w:rPr>
@@ -3901,12 +3901,222 @@
           <w:lang w:val="es-419" w:eastAsia="es-419"/>
         </w:rPr>
       </w:pPr>
-      <w:hyperlink w:anchor="_Toc131287645" w:history="1">
+      <w:hyperlink w:anchor="_Toc131288530" w:history="1">
         <w:r>
           <w:rPr>
             <w:rStyle w:val="Hipervnculo"/>
             <w:noProof/>
           </w:rPr>
+          <w:t>Link Código y video.</w:t>
+        </w:r>
+        <w:r>
+          <w:rPr>
+            <w:noProof/>
+            <w:webHidden/>
+          </w:rPr>
+          <w:tab/>
+        </w:r>
+        <w:r>
+          <w:rPr>
+            <w:noProof/>
+            <w:webHidden/>
+          </w:rPr>
+          <w:fldChar w:fldCharType="begin"/>
+        </w:r>
+        <w:r>
+          <w:rPr>
+            <w:noProof/>
+            <w:webHidden/>
+          </w:rPr>
+          <w:instrText xml:space="preserve"> PAGEREF _Toc131288530 \h </w:instrText>
+        </w:r>
+        <w:r>
+          <w:rPr>
+            <w:noProof/>
+            <w:webHidden/>
+          </w:rPr>
+        </w:r>
+        <w:r>
+          <w:rPr>
+            <w:noProof/>
+            <w:webHidden/>
+          </w:rPr>
+          <w:fldChar w:fldCharType="separate"/>
+        </w:r>
+        <w:r>
+          <w:rPr>
+            <w:noProof/>
+            <w:webHidden/>
+          </w:rPr>
+          <w:t>14</w:t>
+        </w:r>
+        <w:r>
+          <w:rPr>
+            <w:noProof/>
+            <w:webHidden/>
+          </w:rPr>
+          <w:fldChar w:fldCharType="end"/>
+        </w:r>
+      </w:hyperlink>
+    </w:p>
+    <w:p>
+      <w:pPr>
+        <w:pStyle w:val="TDC3"/>
+        <w:tabs>
+          <w:tab w:val="right" w:leader="dot" w:pos="8494"/>
+        </w:tabs>
+        <w:rPr>
+          <w:rFonts w:eastAsiaTheme="minorEastAsia"/>
+          <w:noProof/>
+          <w:lang w:val="es-419" w:eastAsia="es-419"/>
+        </w:rPr>
+      </w:pPr>
+      <w:hyperlink w:anchor="_Toc131288531" w:history="1">
+        <w:r>
+          <w:rPr>
+            <w:rStyle w:val="Hipervnculo"/>
+            <w:noProof/>
+          </w:rPr>
+          <w:t>Código</w:t>
+        </w:r>
+        <w:r>
+          <w:rPr>
+            <w:noProof/>
+            <w:webHidden/>
+          </w:rPr>
+          <w:tab/>
+        </w:r>
+        <w:r>
+          <w:rPr>
+            <w:noProof/>
+            <w:webHidden/>
+          </w:rPr>
+          <w:fldChar w:fldCharType="begin"/>
+        </w:r>
+        <w:r>
+          <w:rPr>
+            <w:noProof/>
+            <w:webHidden/>
+          </w:rPr>
+          <w:instrText xml:space="preserve"> PAGEREF _Toc131288531 \h </w:instrText>
+        </w:r>
+        <w:r>
+          <w:rPr>
+            <w:noProof/>
+            <w:webHidden/>
+          </w:rPr>
+        </w:r>
+        <w:r>
+          <w:rPr>
+            <w:noProof/>
+            <w:webHidden/>
+          </w:rPr>
+          <w:fldChar w:fldCharType="separate"/>
+        </w:r>
+        <w:r>
+          <w:rPr>
+            <w:noProof/>
+            <w:webHidden/>
+          </w:rPr>
+          <w:t>14</w:t>
+        </w:r>
+        <w:r>
+          <w:rPr>
+            <w:noProof/>
+            <w:webHidden/>
+          </w:rPr>
+          <w:fldChar w:fldCharType="end"/>
+        </w:r>
+      </w:hyperlink>
+    </w:p>
+    <w:p>
+      <w:pPr>
+        <w:pStyle w:val="TDC3"/>
+        <w:tabs>
+          <w:tab w:val="right" w:leader="dot" w:pos="8494"/>
+        </w:tabs>
+        <w:rPr>
+          <w:rFonts w:eastAsiaTheme="minorEastAsia"/>
+          <w:noProof/>
+          <w:lang w:val="es-419" w:eastAsia="es-419"/>
+        </w:rPr>
+      </w:pPr>
+      <w:hyperlink w:anchor="_Toc131288532" w:history="1">
+        <w:r>
+          <w:rPr>
+            <w:rStyle w:val="Hipervnculo"/>
+            <w:noProof/>
+          </w:rPr>
+          <w:t>Video</w:t>
+        </w:r>
+        <w:r>
+          <w:rPr>
+            <w:noProof/>
+            <w:webHidden/>
+          </w:rPr>
+          <w:tab/>
+        </w:r>
+        <w:r>
+          <w:rPr>
+            <w:noProof/>
+            <w:webHidden/>
+          </w:rPr>
+          <w:fldChar w:fldCharType="begin"/>
+        </w:r>
+        <w:r>
+          <w:rPr>
+            <w:noProof/>
+            <w:webHidden/>
+          </w:rPr>
+          <w:instrText xml:space="preserve"> PAGEREF _Toc131288532 \h </w:instrText>
+        </w:r>
+        <w:r>
+          <w:rPr>
+            <w:noProof/>
+            <w:webHidden/>
+          </w:rPr>
+        </w:r>
+        <w:r>
+          <w:rPr>
+            <w:noProof/>
+            <w:webHidden/>
+          </w:rPr>
+          <w:fldChar w:fldCharType="separate"/>
+        </w:r>
+        <w:r>
+          <w:rPr>
+            <w:noProof/>
+            <w:webHidden/>
+          </w:rPr>
+          <w:t>14</w:t>
+        </w:r>
+        <w:r>
+          <w:rPr>
+            <w:noProof/>
+            <w:webHidden/>
+          </w:rPr>
+          <w:fldChar w:fldCharType="end"/>
+        </w:r>
+      </w:hyperlink>
+    </w:p>
+    <w:p>
+      <w:pPr>
+        <w:pStyle w:val="TDC2"/>
+        <w:tabs>
+          <w:tab w:val="right" w:leader="dot" w:pos="8494"/>
+        </w:tabs>
+        <w:rPr>
+          <w:rFonts w:eastAsiaTheme="minorEastAsia"/>
+          <w:noProof/>
+          <w:lang w:val="es-419" w:eastAsia="es-419"/>
+        </w:rPr>
+      </w:pPr>
+      <w:hyperlink w:anchor="_Toc131288533" w:history="1">
+        <w:r>
+          <w:rPr>
+            <w:rStyle w:val="Hipervnculo"/>
+            <w:noProof/>
+          </w:rPr>
           <w:t>Sección de solución de problemas.</w:t>
         </w:r>
         <w:r>
@@ -3928,7 +4138,7 @@
             <w:noProof/>
             <w:webHidden/>
           </w:rPr>
-          <w:instrText xml:space="preserve"> PAGEREF _Toc131287645 \h </w:instrText>
+          <w:instrText xml:space="preserve"> PAGEREF _Toc131288533 \h </w:instrText>
         </w:r>
         <w:r>
           <w:rPr>
@@ -3948,7 +4158,7 @@
             <w:noProof/>
             <w:webHidden/>
           </w:rPr>
-          <w:t>14</w:t>
+          <w:t>15</w:t>
         </w:r>
         <w:r>
           <w:rPr>
@@ -3990,9 +4200,8 @@
       </w:pPr>
       <w:bookmarkStart w:id="0" w:name="_Toc131287240"/>
       <w:bookmarkStart w:id="1" w:name="_Toc131287437"/>
-      <w:bookmarkStart w:id="2" w:name="_Toc131287599"/>
-      <w:r>
-        <w:lastRenderedPageBreak/>
+      <w:bookmarkStart w:id="2" w:name="_Toc131288484"/>
+      <w:r>
         <w:t>Introducción.</w:t>
       </w:r>
       <w:bookmarkEnd w:id="0"/>
@@ -4051,9 +4260,8 @@
       </w:pPr>
       <w:bookmarkStart w:id="3" w:name="_Toc131287241"/>
       <w:bookmarkStart w:id="4" w:name="_Toc131287438"/>
-      <w:bookmarkStart w:id="5" w:name="_Toc131287600"/>
-      <w:r>
-        <w:lastRenderedPageBreak/>
+      <w:bookmarkStart w:id="5" w:name="_Toc131288485"/>
+      <w:r>
         <w:t>Objetivos del sistema.</w:t>
       </w:r>
       <w:bookmarkEnd w:id="3"/>
@@ -4068,7 +4276,7 @@
       </w:pPr>
       <w:bookmarkStart w:id="6" w:name="_Toc131287242"/>
       <w:bookmarkStart w:id="7" w:name="_Toc131287439"/>
-      <w:bookmarkStart w:id="8" w:name="_Toc131287601"/>
+      <w:bookmarkStart w:id="8" w:name="_Toc131288486"/>
       <w:r>
         <w:t>Objetiv</w:t>
       </w:r>
@@ -4089,7 +4297,7 @@
       </w:pPr>
       <w:bookmarkStart w:id="9" w:name="_Toc131287243"/>
       <w:bookmarkStart w:id="10" w:name="_Toc131287440"/>
-      <w:bookmarkStart w:id="11" w:name="_Toc131287602"/>
+      <w:bookmarkStart w:id="11" w:name="_Toc131288487"/>
       <w:r>
         <w:t>Objetivo General.</w:t>
       </w:r>
@@ -4126,7 +4334,7 @@
       </w:pPr>
       <w:bookmarkStart w:id="12" w:name="_Toc131287244"/>
       <w:bookmarkStart w:id="13" w:name="_Toc131287441"/>
-      <w:bookmarkStart w:id="14" w:name="_Toc131287603"/>
+      <w:bookmarkStart w:id="14" w:name="_Toc131288488"/>
       <w:r>
         <w:t>Objetivo Específico.</w:t>
       </w:r>
@@ -4190,7 +4398,7 @@
       </w:pPr>
       <w:bookmarkStart w:id="15" w:name="_Toc131287245"/>
       <w:bookmarkStart w:id="16" w:name="_Toc131287442"/>
-      <w:bookmarkStart w:id="17" w:name="_Toc131287604"/>
+      <w:bookmarkStart w:id="17" w:name="_Toc131288489"/>
       <w:r>
         <w:t>Objetivo 2.</w:t>
       </w:r>
@@ -4205,7 +4413,7 @@
       </w:pPr>
       <w:bookmarkStart w:id="18" w:name="_Toc131287246"/>
       <w:bookmarkStart w:id="19" w:name="_Toc131287443"/>
-      <w:bookmarkStart w:id="20" w:name="_Toc131287605"/>
+      <w:bookmarkStart w:id="20" w:name="_Toc131288490"/>
       <w:r>
         <w:t>Objetivo General.</w:t>
       </w:r>
@@ -4232,7 +4440,7 @@
       </w:pPr>
       <w:bookmarkStart w:id="21" w:name="_Toc131287247"/>
       <w:bookmarkStart w:id="22" w:name="_Toc131287444"/>
-      <w:bookmarkStart w:id="23" w:name="_Toc131287606"/>
+      <w:bookmarkStart w:id="23" w:name="_Toc131288491"/>
       <w:r>
         <w:t>Objetivo Específico.</w:t>
       </w:r>
@@ -4412,7 +4620,7 @@
       </w:pPr>
       <w:bookmarkStart w:id="24" w:name="_Toc131287248"/>
       <w:bookmarkStart w:id="25" w:name="_Toc131287445"/>
-      <w:bookmarkStart w:id="26" w:name="_Toc131287607"/>
+      <w:bookmarkStart w:id="26" w:name="_Toc131288492"/>
       <w:r>
         <w:t>Objetivo 3.</w:t>
       </w:r>
@@ -4427,8 +4635,9 @@
       </w:pPr>
       <w:bookmarkStart w:id="27" w:name="_Toc131287249"/>
       <w:bookmarkStart w:id="28" w:name="_Toc131287446"/>
-      <w:bookmarkStart w:id="29" w:name="_Toc131287608"/>
-      <w:r>
+      <w:bookmarkStart w:id="29" w:name="_Toc131288493"/>
+      <w:r>
+        <w:lastRenderedPageBreak/>
         <w:t>Objetivo General.</w:t>
       </w:r>
       <w:bookmarkEnd w:id="27"/>
@@ -4458,9 +4667,8 @@
       </w:pPr>
       <w:bookmarkStart w:id="30" w:name="_Toc131287250"/>
       <w:bookmarkStart w:id="31" w:name="_Toc131287447"/>
-      <w:bookmarkStart w:id="32" w:name="_Toc131287609"/>
-      <w:r>
-        <w:lastRenderedPageBreak/>
+      <w:bookmarkStart w:id="32" w:name="_Toc131288494"/>
+      <w:r>
         <w:t>Objetivo Específico.</w:t>
       </w:r>
       <w:bookmarkEnd w:id="30"/>
@@ -4674,7 +4882,7 @@
       </w:pPr>
       <w:bookmarkStart w:id="33" w:name="_Toc131287251"/>
       <w:bookmarkStart w:id="34" w:name="_Toc131287448"/>
-      <w:bookmarkStart w:id="35" w:name="_Toc131287610"/>
+      <w:bookmarkStart w:id="35" w:name="_Toc131288495"/>
       <w:r>
         <w:t>Objetivo 4.</w:t>
       </w:r>
@@ -4689,7 +4897,7 @@
       </w:pPr>
       <w:bookmarkStart w:id="36" w:name="_Toc131287252"/>
       <w:bookmarkStart w:id="37" w:name="_Toc131287449"/>
-      <w:bookmarkStart w:id="38" w:name="_Toc131287611"/>
+      <w:bookmarkStart w:id="38" w:name="_Toc131288496"/>
       <w:r>
         <w:t>Objetivo General.</w:t>
       </w:r>
@@ -4720,7 +4928,7 @@
       </w:pPr>
       <w:bookmarkStart w:id="39" w:name="_Toc131287253"/>
       <w:bookmarkStart w:id="40" w:name="_Toc131287450"/>
-      <w:bookmarkStart w:id="41" w:name="_Toc131287612"/>
+      <w:bookmarkStart w:id="41" w:name="_Toc131288497"/>
       <w:r>
         <w:t>Objetivo Específico.</w:t>
       </w:r>
@@ -4932,6 +5140,7 @@
         </w:numPr>
       </w:pPr>
       <w:r>
+        <w:lastRenderedPageBreak/>
         <w:t>Al ingresar identificación se retorna información y se llena los espacios con este si existe una coincidencia</w:t>
       </w:r>
     </w:p>
@@ -4968,7 +5177,6 @@
         </w:numPr>
       </w:pPr>
       <w:r>
-        <w:lastRenderedPageBreak/>
         <w:t>Enviar correo de confirmación de acción al guardar información</w:t>
       </w:r>
     </w:p>
@@ -4992,7 +5200,7 @@
       </w:pPr>
       <w:bookmarkStart w:id="42" w:name="_Toc131287254"/>
       <w:bookmarkStart w:id="43" w:name="_Toc131287451"/>
-      <w:bookmarkStart w:id="44" w:name="_Toc131287613"/>
+      <w:bookmarkStart w:id="44" w:name="_Toc131288498"/>
       <w:r>
         <w:t>Objetivo 5.</w:t>
       </w:r>
@@ -5007,7 +5215,7 @@
       </w:pPr>
       <w:bookmarkStart w:id="45" w:name="_Toc131287255"/>
       <w:bookmarkStart w:id="46" w:name="_Toc131287452"/>
-      <w:bookmarkStart w:id="47" w:name="_Toc131287614"/>
+      <w:bookmarkStart w:id="47" w:name="_Toc131288499"/>
       <w:r>
         <w:t>Objetivo General.</w:t>
       </w:r>
@@ -5038,7 +5246,7 @@
       </w:pPr>
       <w:bookmarkStart w:id="48" w:name="_Toc131287256"/>
       <w:bookmarkStart w:id="49" w:name="_Toc131287453"/>
-      <w:bookmarkStart w:id="50" w:name="_Toc131287615"/>
+      <w:bookmarkStart w:id="50" w:name="_Toc131288500"/>
       <w:r>
         <w:t>Objetivo Específico.</w:t>
       </w:r>
@@ -5094,15 +5302,7 @@
         </w:numPr>
       </w:pPr>
       <w:r>
-        <w:t xml:space="preserve">¿Tiene la vacuna del </w:t>
-      </w:r>
-      <w:proofErr w:type="spellStart"/>
-      <w:r>
-        <w:t>Covid</w:t>
-      </w:r>
-      <w:proofErr w:type="spellEnd"/>
-      <w:r>
-        <w:t xml:space="preserve"> y cuántas dosis tiene?</w:t>
+        <w:t>¿Tiene la vacuna del Covid y cuántas dosis tiene?</w:t>
       </w:r>
     </w:p>
     <w:p>
@@ -5114,23 +5314,7 @@
         </w:numPr>
       </w:pPr>
       <w:r>
-        <w:t xml:space="preserve">¿En caso de no tener vacuna del </w:t>
-      </w:r>
-      <w:proofErr w:type="spellStart"/>
-      <w:r>
-        <w:t>Covid</w:t>
-      </w:r>
-      <w:proofErr w:type="spellEnd"/>
-      <w:r>
-        <w:t xml:space="preserve">, debe poder digitar la razón del paciente de NO inyectarse contra </w:t>
-      </w:r>
-      <w:proofErr w:type="spellStart"/>
-      <w:r>
-        <w:t>Covid</w:t>
-      </w:r>
-      <w:proofErr w:type="spellEnd"/>
-      <w:r>
-        <w:t>?</w:t>
+        <w:t>¿En caso de no tener vacuna del Covid, debe poder digitar la razón del paciente de NO inyectarse contra Covid?</w:t>
       </w:r>
     </w:p>
     <w:p>
@@ -5165,7 +5349,7 @@
       </w:pPr>
       <w:bookmarkStart w:id="51" w:name="_Toc131287257"/>
       <w:bookmarkStart w:id="52" w:name="_Toc131287454"/>
-      <w:bookmarkStart w:id="53" w:name="_Toc131287616"/>
+      <w:bookmarkStart w:id="53" w:name="_Toc131288501"/>
       <w:r>
         <w:t>Objetivo 6.</w:t>
       </w:r>
@@ -5180,7 +5364,7 @@
       </w:pPr>
       <w:bookmarkStart w:id="54" w:name="_Toc131287258"/>
       <w:bookmarkStart w:id="55" w:name="_Toc131287455"/>
-      <w:bookmarkStart w:id="56" w:name="_Toc131287617"/>
+      <w:bookmarkStart w:id="56" w:name="_Toc131288502"/>
       <w:r>
         <w:t>Objetivo General.</w:t>
       </w:r>
@@ -5211,7 +5395,7 @@
       </w:pPr>
       <w:bookmarkStart w:id="57" w:name="_Toc131287259"/>
       <w:bookmarkStart w:id="58" w:name="_Toc131287456"/>
-      <w:bookmarkStart w:id="59" w:name="_Toc131287618"/>
+      <w:bookmarkStart w:id="59" w:name="_Toc131288503"/>
       <w:r>
         <w:t>Objetivo Específico.</w:t>
       </w:r>
@@ -5384,6 +5568,7 @@
         </w:numPr>
       </w:pPr>
       <w:r>
+        <w:lastRenderedPageBreak/>
         <w:t>Guardar datos en base de datos</w:t>
       </w:r>
     </w:p>
@@ -5394,9 +5579,8 @@
       </w:pPr>
       <w:bookmarkStart w:id="60" w:name="_Toc131287260"/>
       <w:bookmarkStart w:id="61" w:name="_Toc131287457"/>
-      <w:bookmarkStart w:id="62" w:name="_Toc131287619"/>
-      <w:r>
-        <w:lastRenderedPageBreak/>
+      <w:bookmarkStart w:id="62" w:name="_Toc131288504"/>
+      <w:r>
         <w:t>Guía de uso.</w:t>
       </w:r>
       <w:bookmarkEnd w:id="60"/>
@@ -5410,21 +5594,15 @@
       </w:pPr>
       <w:bookmarkStart w:id="63" w:name="_Toc131287261"/>
       <w:bookmarkStart w:id="64" w:name="_Toc131287458"/>
-      <w:bookmarkStart w:id="65" w:name="_Toc131287620"/>
-      <w:r>
-        <w:t>P</w:t>
-      </w:r>
-      <w:r>
-        <w:t xml:space="preserve">antalla </w:t>
+      <w:bookmarkStart w:id="65" w:name="_Toc131288505"/>
+      <w:r>
+        <w:t xml:space="preserve">Pantalla </w:t>
       </w:r>
       <w:r>
         <w:t>Inicio</w:t>
       </w:r>
       <w:r>
-        <w:t xml:space="preserve"> </w:t>
-      </w:r>
-      <w:r>
-        <w:t xml:space="preserve">- </w:t>
+        <w:t xml:space="preserve"> - </w:t>
       </w:r>
       <w:r>
         <w:t>Bienvenida</w:t>
@@ -5435,6 +5613,9 @@
     </w:p>
     <w:p>
       <w:r>
+        <w:rPr>
+          <w:noProof/>
+        </w:rPr>
         <w:drawing>
           <wp:inline distT="0" distB="0" distL="0" distR="0" wp14:anchorId="4A411257" wp14:editId="3B01E379">
             <wp:extent cx="5400040" cy="2532380"/>
@@ -5478,7 +5659,7 @@
       </w:pPr>
       <w:bookmarkStart w:id="66" w:name="_Toc131287262"/>
       <w:bookmarkStart w:id="67" w:name="_Toc131287459"/>
-      <w:bookmarkStart w:id="68" w:name="_Toc131287621"/>
+      <w:bookmarkStart w:id="68" w:name="_Toc131288506"/>
       <w:r>
         <w:t>Uso</w:t>
       </w:r>
@@ -5494,15 +5675,8 @@
           <w:numId w:val="2"/>
         </w:numPr>
       </w:pPr>
-      <w:proofErr w:type="spellStart"/>
-      <w:proofErr w:type="gramStart"/>
-      <w:r>
-        <w:t>Click</w:t>
-      </w:r>
-      <w:proofErr w:type="spellEnd"/>
-      <w:proofErr w:type="gramEnd"/>
-      <w:r>
-        <w:t xml:space="preserve"> en </w:t>
+      <w:r>
+        <w:t xml:space="preserve">Click en </w:t>
       </w:r>
       <w:r>
         <w:t>Registro de Enfermedades Crónicas Familiares</w:t>
@@ -5516,15 +5690,8 @@
           <w:numId w:val="2"/>
         </w:numPr>
       </w:pPr>
-      <w:proofErr w:type="spellStart"/>
-      <w:proofErr w:type="gramStart"/>
-      <w:r>
-        <w:t>Click</w:t>
-      </w:r>
-      <w:proofErr w:type="spellEnd"/>
-      <w:proofErr w:type="gramEnd"/>
-      <w:r>
-        <w:t xml:space="preserve"> en Historial familiar</w:t>
+      <w:r>
+        <w:t>Click en Historial familiar</w:t>
       </w:r>
     </w:p>
     <w:p/>
@@ -5537,7 +5704,7 @@
       </w:pPr>
       <w:bookmarkStart w:id="69" w:name="_Toc131287263"/>
       <w:bookmarkStart w:id="70" w:name="_Toc131287460"/>
-      <w:bookmarkStart w:id="71" w:name="_Toc131287622"/>
+      <w:bookmarkStart w:id="71" w:name="_Toc131288507"/>
       <w:r>
         <w:t xml:space="preserve">Pantalla </w:t>
       </w:r>
@@ -5562,6 +5729,9 @@
     </w:p>
     <w:p>
       <w:r>
+        <w:rPr>
+          <w:noProof/>
+        </w:rPr>
         <w:drawing>
           <wp:inline distT="0" distB="0" distL="0" distR="0" wp14:anchorId="2953EECE" wp14:editId="45C3991C">
             <wp:extent cx="5400040" cy="2536190"/>
@@ -5605,7 +5775,7 @@
       </w:pPr>
       <w:bookmarkStart w:id="72" w:name="_Toc131287264"/>
       <w:bookmarkStart w:id="73" w:name="_Toc131287461"/>
-      <w:bookmarkStart w:id="74" w:name="_Toc131287623"/>
+      <w:bookmarkStart w:id="74" w:name="_Toc131288508"/>
       <w:r>
         <w:t>Uso</w:t>
       </w:r>
@@ -5646,26 +5816,7 @@
         </w:numPr>
       </w:pPr>
       <w:r>
-        <w:t xml:space="preserve">Botón “Iniciar sesión” se </w:t>
-      </w:r>
-      <w:proofErr w:type="gramStart"/>
-      <w:r>
-        <w:t>volverá  accesible</w:t>
-      </w:r>
-      <w:proofErr w:type="gramEnd"/>
-      <w:r>
-        <w:t xml:space="preserve">, </w:t>
-      </w:r>
-      <w:proofErr w:type="spellStart"/>
-      <w:r>
-        <w:t>Click</w:t>
-      </w:r>
-      <w:proofErr w:type="spellEnd"/>
-      <w:r>
-        <w:t xml:space="preserve"> en </w:t>
-      </w:r>
-      <w:r>
-        <w:t>“Iniciar sesión”</w:t>
+        <w:t>Botón “Iniciar sesión” se volverá  accesible, Click en “Iniciar sesión”</w:t>
       </w:r>
     </w:p>
     <w:p/>
@@ -5675,7 +5826,7 @@
       </w:pPr>
       <w:bookmarkStart w:id="75" w:name="_Toc131287265"/>
       <w:bookmarkStart w:id="76" w:name="_Toc131287462"/>
-      <w:bookmarkStart w:id="77" w:name="_Toc131287624"/>
+      <w:bookmarkStart w:id="77" w:name="_Toc131288509"/>
       <w:r>
         <w:lastRenderedPageBreak/>
         <w:t xml:space="preserve">Pantalla </w:t>
@@ -5684,13 +5835,7 @@
         <w:t>1</w:t>
       </w:r>
       <w:r>
-        <w:t xml:space="preserve"> - </w:t>
-      </w:r>
-      <w:r>
-        <w:t>I</w:t>
-      </w:r>
-      <w:r>
-        <w:t>nformación profesional</w:t>
+        <w:t xml:space="preserve"> - Información profesional</w:t>
       </w:r>
       <w:bookmarkEnd w:id="75"/>
       <w:bookmarkEnd w:id="76"/>
@@ -5703,7 +5848,7 @@
       </w:pPr>
       <w:bookmarkStart w:id="78" w:name="_Toc131287266"/>
       <w:bookmarkStart w:id="79" w:name="_Toc131287463"/>
-      <w:bookmarkStart w:id="80" w:name="_Toc131287625"/>
+      <w:bookmarkStart w:id="80" w:name="_Toc131288510"/>
       <w:r>
         <w:t>Pantalla nuevo profesional</w:t>
       </w:r>
@@ -5713,6 +5858,9 @@
     </w:p>
     <w:p>
       <w:r>
+        <w:rPr>
+          <w:noProof/>
+        </w:rPr>
         <w:drawing>
           <wp:inline distT="0" distB="0" distL="0" distR="0" wp14:anchorId="0C610012" wp14:editId="262BDCC4">
             <wp:extent cx="5400040" cy="2538095"/>
@@ -5756,7 +5904,7 @@
       </w:pPr>
       <w:bookmarkStart w:id="81" w:name="_Toc131287267"/>
       <w:bookmarkStart w:id="82" w:name="_Toc131287464"/>
-      <w:bookmarkStart w:id="83" w:name="_Toc131287626"/>
+      <w:bookmarkStart w:id="83" w:name="_Toc131288511"/>
       <w:r>
         <w:t>Uso</w:t>
       </w:r>
@@ -5788,19 +5936,7 @@
         </w:numPr>
       </w:pPr>
       <w:r>
-        <w:t xml:space="preserve">Llenar </w:t>
-      </w:r>
-      <w:r>
-        <w:t>Código</w:t>
-      </w:r>
-      <w:r>
-        <w:t xml:space="preserve"> profesional (</w:t>
-      </w:r>
-      <w:r>
-        <w:t>números</w:t>
-      </w:r>
-      <w:r>
-        <w:t>)</w:t>
+        <w:t>Llenar Código profesional (números)</w:t>
       </w:r>
     </w:p>
     <w:p>
@@ -5812,19 +5948,7 @@
         </w:numPr>
       </w:pPr>
       <w:r>
-        <w:t xml:space="preserve">Llenar </w:t>
-      </w:r>
-      <w:r>
-        <w:t>Nombre Completo</w:t>
-      </w:r>
-      <w:r>
-        <w:t>(</w:t>
-      </w:r>
-      <w:r>
-        <w:t>letras</w:t>
-      </w:r>
-      <w:r>
-        <w:t>)</w:t>
+        <w:t>Llenar Nombre Completo(letras)</w:t>
       </w:r>
     </w:p>
     <w:p>
@@ -5836,19 +5960,7 @@
         </w:numPr>
       </w:pPr>
       <w:r>
-        <w:t>Llenar Co</w:t>
-      </w:r>
-      <w:r>
-        <w:t>rreo Electrónico</w:t>
-      </w:r>
-      <w:r>
-        <w:t>(</w:t>
-      </w:r>
-      <w:r>
-        <w:t>email</w:t>
-      </w:r>
-      <w:r>
-        <w:t>)</w:t>
+        <w:t>Llenar Correo Electrónico(email)</w:t>
       </w:r>
     </w:p>
     <w:p>
@@ -5860,15 +5972,7 @@
         </w:numPr>
       </w:pPr>
       <w:r>
-        <w:t xml:space="preserve">Seleccionar País residencia (Estado/Provincia será llenado </w:t>
-      </w:r>
-      <w:proofErr w:type="spellStart"/>
-      <w:r>
-        <w:t>automatico</w:t>
-      </w:r>
-      <w:proofErr w:type="spellEnd"/>
-      <w:r>
-        <w:t>)</w:t>
+        <w:t>Seleccionar País residencia (Estado/Provincia será llenado automatico)</w:t>
       </w:r>
     </w:p>
     <w:p>
@@ -5892,17 +5996,7 @@
         <w:t>volverá accesible</w:t>
       </w:r>
       <w:r>
-        <w:t xml:space="preserve">, </w:t>
-      </w:r>
-      <w:proofErr w:type="spellStart"/>
-      <w:proofErr w:type="gramStart"/>
-      <w:r>
-        <w:t>Click</w:t>
-      </w:r>
-      <w:proofErr w:type="spellEnd"/>
-      <w:proofErr w:type="gramEnd"/>
-      <w:r>
-        <w:t xml:space="preserve"> en </w:t>
+        <w:t xml:space="preserve">, Click en </w:t>
       </w:r>
       <w:r>
         <w:t>“Guardar”</w:t>
@@ -5919,12 +6013,9 @@
       </w:pPr>
       <w:bookmarkStart w:id="84" w:name="_Toc131287268"/>
       <w:bookmarkStart w:id="85" w:name="_Toc131287465"/>
-      <w:bookmarkStart w:id="86" w:name="_Toc131287627"/>
-      <w:r>
-        <w:t xml:space="preserve">Pantalla </w:t>
-      </w:r>
-      <w:r>
-        <w:t>profesional existente</w:t>
+      <w:bookmarkStart w:id="86" w:name="_Toc131288512"/>
+      <w:r>
+        <w:t>Pantalla profesional existente</w:t>
       </w:r>
       <w:bookmarkEnd w:id="84"/>
       <w:bookmarkEnd w:id="85"/>
@@ -5932,6 +6023,9 @@
     </w:p>
     <w:p>
       <w:r>
+        <w:rPr>
+          <w:noProof/>
+        </w:rPr>
         <w:drawing>
           <wp:inline distT="0" distB="0" distL="0" distR="0" wp14:anchorId="6BE22315" wp14:editId="1F67F27A">
             <wp:extent cx="5400040" cy="2547620"/>
@@ -5975,7 +6069,7 @@
       </w:pPr>
       <w:bookmarkStart w:id="87" w:name="_Toc131287269"/>
       <w:bookmarkStart w:id="88" w:name="_Toc131287466"/>
-      <w:bookmarkStart w:id="89" w:name="_Toc131287628"/>
+      <w:bookmarkStart w:id="89" w:name="_Toc131288513"/>
       <w:r>
         <w:t>Uso</w:t>
       </w:r>
@@ -5992,13 +6086,7 @@
         </w:numPr>
       </w:pPr>
       <w:r>
-        <w:t>Llenar Identificación profesional</w:t>
-      </w:r>
-      <w:r>
-        <w:t xml:space="preserve"> con la identificación conocida</w:t>
-      </w:r>
-      <w:r>
-        <w:t xml:space="preserve"> (números)</w:t>
+        <w:t>Llenar Identificación profesional con la identificación conocida (números)</w:t>
       </w:r>
     </w:p>
     <w:p>
@@ -6010,19 +6098,7 @@
         </w:numPr>
       </w:pPr>
       <w:r>
-        <w:t xml:space="preserve">Llenar Código profesional </w:t>
-      </w:r>
-      <w:r>
-        <w:t xml:space="preserve">con el código </w:t>
-      </w:r>
-      <w:r>
-        <w:t>conocid</w:t>
-      </w:r>
-      <w:r>
-        <w:t>o</w:t>
-      </w:r>
-      <w:r>
-        <w:t xml:space="preserve"> (números)</w:t>
+        <w:t>Llenar Código profesional con el código conocido (números)</w:t>
       </w:r>
     </w:p>
     <w:p>
@@ -6058,17 +6134,7 @@
         </w:numPr>
       </w:pPr>
       <w:r>
-        <w:t xml:space="preserve">Botón “Guardar” se volverá accesible, </w:t>
-      </w:r>
-      <w:proofErr w:type="spellStart"/>
-      <w:proofErr w:type="gramStart"/>
-      <w:r>
-        <w:t>Click</w:t>
-      </w:r>
-      <w:proofErr w:type="spellEnd"/>
-      <w:proofErr w:type="gramEnd"/>
-      <w:r>
-        <w:t xml:space="preserve"> en “Guardar”</w:t>
+        <w:t>Botón “Guardar” se volverá accesible, Click en “Guardar”</w:t>
       </w:r>
     </w:p>
     <w:p>
@@ -6077,7 +6143,7 @@
       </w:pPr>
       <w:bookmarkStart w:id="90" w:name="_Toc131287270"/>
       <w:bookmarkStart w:id="91" w:name="_Toc131287467"/>
-      <w:bookmarkStart w:id="92" w:name="_Toc131287629"/>
+      <w:bookmarkStart w:id="92" w:name="_Toc131288514"/>
       <w:r>
         <w:lastRenderedPageBreak/>
         <w:t xml:space="preserve">Pantalla </w:t>
@@ -6086,10 +6152,7 @@
         <w:t>2</w:t>
       </w:r>
       <w:r>
-        <w:t xml:space="preserve"> - Información </w:t>
-      </w:r>
-      <w:r>
-        <w:t>clínica</w:t>
+        <w:t xml:space="preserve"> - Información clínica</w:t>
       </w:r>
       <w:bookmarkEnd w:id="90"/>
       <w:bookmarkEnd w:id="91"/>
@@ -6102,12 +6165,9 @@
       </w:pPr>
       <w:bookmarkStart w:id="93" w:name="_Toc131287271"/>
       <w:bookmarkStart w:id="94" w:name="_Toc131287468"/>
-      <w:bookmarkStart w:id="95" w:name="_Toc131287630"/>
-      <w:r>
-        <w:t xml:space="preserve">Pantalla </w:t>
-      </w:r>
-      <w:r>
-        <w:t>nueva clínica</w:t>
+      <w:bookmarkStart w:id="95" w:name="_Toc131288515"/>
+      <w:r>
+        <w:t>Pantalla nueva clínica</w:t>
       </w:r>
       <w:bookmarkEnd w:id="93"/>
       <w:bookmarkEnd w:id="94"/>
@@ -6115,6 +6175,9 @@
     </w:p>
     <w:p>
       <w:r>
+        <w:rPr>
+          <w:noProof/>
+        </w:rPr>
         <w:drawing>
           <wp:inline distT="0" distB="0" distL="0" distR="0" wp14:anchorId="7B69B583" wp14:editId="6E7229CB">
             <wp:extent cx="5400040" cy="2536190"/>
@@ -6158,7 +6221,7 @@
       </w:pPr>
       <w:bookmarkStart w:id="96" w:name="_Toc131287272"/>
       <w:bookmarkStart w:id="97" w:name="_Toc131287469"/>
-      <w:bookmarkStart w:id="98" w:name="_Toc131287631"/>
+      <w:bookmarkStart w:id="98" w:name="_Toc131288516"/>
       <w:r>
         <w:t>Uso</w:t>
       </w:r>
@@ -6187,13 +6250,7 @@
         </w:numPr>
       </w:pPr>
       <w:r>
-        <w:t xml:space="preserve">Llenar </w:t>
-      </w:r>
-      <w:r>
-        <w:t>Cedula jurídica</w:t>
-      </w:r>
-      <w:r>
-        <w:t xml:space="preserve"> (números)</w:t>
+        <w:t>Llenar Cedula jurídica (números)</w:t>
       </w:r>
     </w:p>
     <w:p>
@@ -6205,16 +6262,46 @@
         </w:numPr>
       </w:pPr>
       <w:r>
-        <w:t xml:space="preserve">Llenar </w:t>
-      </w:r>
-      <w:r>
-        <w:t>Nombre clínica</w:t>
-      </w:r>
-      <w:r>
-        <w:t xml:space="preserve"> (</w:t>
-      </w:r>
-      <w:r>
-        <w:t>letras</w:t>
+        <w:t>Llenar Nombre clínica (letras)</w:t>
+      </w:r>
+    </w:p>
+    <w:p>
+      <w:pPr>
+        <w:pStyle w:val="Prrafodelista"/>
+        <w:numPr>
+          <w:ilvl w:val="0"/>
+          <w:numId w:val="2"/>
+        </w:numPr>
+      </w:pPr>
+      <w:r>
+        <w:t>Llenar Teléfono administración(números)</w:t>
+      </w:r>
+    </w:p>
+    <w:p>
+      <w:pPr>
+        <w:pStyle w:val="Prrafodelista"/>
+        <w:numPr>
+          <w:ilvl w:val="0"/>
+          <w:numId w:val="2"/>
+        </w:numPr>
+      </w:pPr>
+      <w:r>
+        <w:t>Llenar Correo Electrónico (email)</w:t>
+      </w:r>
+    </w:p>
+    <w:p>
+      <w:pPr>
+        <w:pStyle w:val="Prrafodelista"/>
+        <w:numPr>
+          <w:ilvl w:val="0"/>
+          <w:numId w:val="2"/>
+        </w:numPr>
+      </w:pPr>
+      <w:r>
+        <w:t xml:space="preserve">Seleccionar País residencia (Estado/Provincia será llenado </w:t>
+      </w:r>
+      <w:r>
+        <w:t>automático</w:t>
       </w:r>
       <w:r>
         <w:t>)</w:t>
@@ -6229,19 +6316,7 @@
         </w:numPr>
       </w:pPr>
       <w:r>
-        <w:t xml:space="preserve">Llenar </w:t>
-      </w:r>
-      <w:r>
-        <w:t>Teléfono administración</w:t>
-      </w:r>
-      <w:r>
-        <w:t>(</w:t>
-      </w:r>
-      <w:r>
-        <w:t>números</w:t>
-      </w:r>
-      <w:r>
-        <w:t>)</w:t>
+        <w:t>Llenar Sitio web (letras, será verificada validez)</w:t>
       </w:r>
     </w:p>
     <w:p>
@@ -6253,77 +6328,7 @@
         </w:numPr>
       </w:pPr>
       <w:r>
-        <w:t>Llenar Correo Electrónico</w:t>
-      </w:r>
-      <w:r>
-        <w:t xml:space="preserve"> </w:t>
-      </w:r>
-      <w:r>
-        <w:t>(email)</w:t>
-      </w:r>
-    </w:p>
-    <w:p>
-      <w:pPr>
-        <w:pStyle w:val="Prrafodelista"/>
-        <w:numPr>
-          <w:ilvl w:val="0"/>
-          <w:numId w:val="2"/>
-        </w:numPr>
-      </w:pPr>
-      <w:r>
-        <w:t xml:space="preserve">Seleccionar País residencia (Estado/Provincia será llenado </w:t>
-      </w:r>
-      <w:r>
-        <w:t>automático</w:t>
-      </w:r>
-      <w:r>
-        <w:t>)</w:t>
-      </w:r>
-    </w:p>
-    <w:p>
-      <w:pPr>
-        <w:pStyle w:val="Prrafodelista"/>
-        <w:numPr>
-          <w:ilvl w:val="0"/>
-          <w:numId w:val="2"/>
-        </w:numPr>
-      </w:pPr>
-      <w:r>
-        <w:t xml:space="preserve">Llenar </w:t>
-      </w:r>
-      <w:r>
-        <w:t xml:space="preserve">Sitio web </w:t>
-      </w:r>
-      <w:r>
-        <w:t>(</w:t>
-      </w:r>
-      <w:r>
-        <w:t>letras, será verificada validez</w:t>
-      </w:r>
-      <w:r>
-        <w:t>)</w:t>
-      </w:r>
-    </w:p>
-    <w:p>
-      <w:pPr>
-        <w:pStyle w:val="Prrafodelista"/>
-        <w:numPr>
-          <w:ilvl w:val="0"/>
-          <w:numId w:val="2"/>
-        </w:numPr>
-      </w:pPr>
-      <w:r>
-        <w:t xml:space="preserve">Botón “Guardar” se volverá accesible, </w:t>
-      </w:r>
-      <w:proofErr w:type="spellStart"/>
-      <w:proofErr w:type="gramStart"/>
-      <w:r>
-        <w:t>Click</w:t>
-      </w:r>
-      <w:proofErr w:type="spellEnd"/>
-      <w:proofErr w:type="gramEnd"/>
-      <w:r>
-        <w:t xml:space="preserve"> en “Guardar”</w:t>
+        <w:t>Botón “Guardar” se volverá accesible, Click en “Guardar”</w:t>
       </w:r>
     </w:p>
     <w:p/>
@@ -6337,7 +6342,7 @@
       </w:pPr>
       <w:bookmarkStart w:id="99" w:name="_Toc131287273"/>
       <w:bookmarkStart w:id="100" w:name="_Toc131287470"/>
-      <w:bookmarkStart w:id="101" w:name="_Toc131287632"/>
+      <w:bookmarkStart w:id="101" w:name="_Toc131288517"/>
       <w:r>
         <w:t>Pantalla clínica existente</w:t>
       </w:r>
@@ -6347,6 +6352,9 @@
     </w:p>
     <w:p>
       <w:r>
+        <w:rPr>
+          <w:noProof/>
+        </w:rPr>
         <w:drawing>
           <wp:inline distT="0" distB="0" distL="0" distR="0" wp14:anchorId="0AF575E6" wp14:editId="306D7CFE">
             <wp:extent cx="5400040" cy="2536190"/>
@@ -6390,7 +6398,7 @@
       </w:pPr>
       <w:bookmarkStart w:id="102" w:name="_Toc131287274"/>
       <w:bookmarkStart w:id="103" w:name="_Toc131287471"/>
-      <w:bookmarkStart w:id="104" w:name="_Toc131287633"/>
+      <w:bookmarkStart w:id="104" w:name="_Toc131288518"/>
       <w:r>
         <w:t>Uso</w:t>
       </w:r>
@@ -6407,13 +6415,7 @@
         </w:numPr>
       </w:pPr>
       <w:r>
-        <w:t xml:space="preserve">Llenar Cedula jurídica con la </w:t>
-      </w:r>
-      <w:r>
-        <w:t>cedula</w:t>
-      </w:r>
-      <w:r>
-        <w:t xml:space="preserve"> conocida (números)</w:t>
+        <w:t>Llenar Cedula jurídica con la cedula conocida (números)</w:t>
       </w:r>
     </w:p>
     <w:p>
@@ -6425,13 +6427,7 @@
         </w:numPr>
       </w:pPr>
       <w:r>
-        <w:t xml:space="preserve">Llenar Nombre clínica con el </w:t>
-      </w:r>
-      <w:r>
-        <w:t>nombre</w:t>
-      </w:r>
-      <w:r>
-        <w:t xml:space="preserve"> conocido (números)</w:t>
+        <w:t>Llenar Nombre clínica con el nombre conocido (números)</w:t>
       </w:r>
     </w:p>
     <w:p>
@@ -6468,17 +6464,7 @@
         </w:numPr>
       </w:pPr>
       <w:r>
-        <w:t xml:space="preserve">Botón “Guardar” se volverá accesible, </w:t>
-      </w:r>
-      <w:proofErr w:type="spellStart"/>
-      <w:proofErr w:type="gramStart"/>
-      <w:r>
-        <w:t>Click</w:t>
-      </w:r>
-      <w:proofErr w:type="spellEnd"/>
-      <w:proofErr w:type="gramEnd"/>
-      <w:r>
-        <w:t xml:space="preserve"> en “Guardar”</w:t>
+        <w:t>Botón “Guardar” se volverá accesible, Click en “Guardar”</w:t>
       </w:r>
     </w:p>
     <w:p/>
@@ -6488,7 +6474,7 @@
       </w:pPr>
       <w:bookmarkStart w:id="105" w:name="_Toc131287275"/>
       <w:bookmarkStart w:id="106" w:name="_Toc131287472"/>
-      <w:bookmarkStart w:id="107" w:name="_Toc131287634"/>
+      <w:bookmarkStart w:id="107" w:name="_Toc131288519"/>
       <w:r>
         <w:t xml:space="preserve">Pantalla </w:t>
       </w:r>
@@ -6496,10 +6482,7 @@
         <w:t>3</w:t>
       </w:r>
       <w:r>
-        <w:t xml:space="preserve"> - Información </w:t>
-      </w:r>
-      <w:r>
-        <w:t>Paciente</w:t>
+        <w:t xml:space="preserve"> - Información Paciente</w:t>
       </w:r>
       <w:bookmarkEnd w:id="105"/>
       <w:bookmarkEnd w:id="106"/>
@@ -6513,18 +6496,9 @@
       </w:pPr>
       <w:bookmarkStart w:id="108" w:name="_Toc131287276"/>
       <w:bookmarkStart w:id="109" w:name="_Toc131287473"/>
-      <w:bookmarkStart w:id="110" w:name="_Toc131287635"/>
-      <w:r>
-        <w:t>Pantalla nuev</w:t>
-      </w:r>
-      <w:r>
-        <w:t>o</w:t>
-      </w:r>
-      <w:r>
-        <w:t xml:space="preserve"> </w:t>
-      </w:r>
-      <w:r>
-        <w:t>paciente</w:t>
+      <w:bookmarkStart w:id="110" w:name="_Toc131288520"/>
+      <w:r>
+        <w:t>Pantalla nuevo paciente</w:t>
       </w:r>
       <w:bookmarkEnd w:id="108"/>
       <w:bookmarkEnd w:id="109"/>
@@ -6532,6 +6506,9 @@
     </w:p>
     <w:p>
       <w:r>
+        <w:rPr>
+          <w:noProof/>
+        </w:rPr>
         <w:drawing>
           <wp:inline distT="0" distB="0" distL="0" distR="0" wp14:anchorId="31690C52" wp14:editId="32163D03">
             <wp:extent cx="5400040" cy="2540000"/>
@@ -6575,7 +6552,7 @@
       </w:pPr>
       <w:bookmarkStart w:id="111" w:name="_Toc131287277"/>
       <w:bookmarkStart w:id="112" w:name="_Toc131287474"/>
-      <w:bookmarkStart w:id="113" w:name="_Toc131287636"/>
+      <w:bookmarkStart w:id="113" w:name="_Toc131288521"/>
       <w:r>
         <w:t>Uso</w:t>
       </w:r>
@@ -6592,13 +6569,7 @@
         </w:numPr>
       </w:pPr>
       <w:r>
-        <w:t xml:space="preserve">Llenar </w:t>
-      </w:r>
-      <w:r>
-        <w:t>Identificación paciente</w:t>
-      </w:r>
-      <w:r>
-        <w:t xml:space="preserve"> (números)</w:t>
+        <w:t>Llenar Identificación paciente (números)</w:t>
       </w:r>
     </w:p>
     <w:p>
@@ -6610,13 +6581,7 @@
         </w:numPr>
       </w:pPr>
       <w:r>
-        <w:t xml:space="preserve">Llenar Nombre </w:t>
-      </w:r>
-      <w:r>
-        <w:t>paciente</w:t>
-      </w:r>
-      <w:r>
-        <w:t xml:space="preserve"> (letras)</w:t>
+        <w:t>Llenar Nombre paciente (letras)</w:t>
       </w:r>
     </w:p>
     <w:p>
@@ -6640,13 +6605,7 @@
         </w:numPr>
       </w:pPr>
       <w:r>
-        <w:t xml:space="preserve">Llenar </w:t>
-      </w:r>
-      <w:r>
-        <w:t>Segundo</w:t>
-      </w:r>
-      <w:r>
-        <w:t xml:space="preserve"> Apellido (letras)</w:t>
+        <w:t>Llenar Segundo Apellido (letras)</w:t>
       </w:r>
     </w:p>
     <w:p>
@@ -6658,29 +6617,112 @@
         </w:numPr>
       </w:pPr>
       <w:r>
-        <w:t xml:space="preserve">Llenar </w:t>
-      </w:r>
-      <w:r>
-        <w:t>Fecha Nacimiento</w:t>
+        <w:t xml:space="preserve">Llenar Fecha Nacimiento (fecha, </w:t>
+      </w:r>
+      <w:r>
+        <w:t>Click</w:t>
+      </w:r>
+      <w:r>
+        <w:t xml:space="preserve"> en calendario)</w:t>
+      </w:r>
+    </w:p>
+    <w:p>
+      <w:pPr>
+        <w:pStyle w:val="Prrafodelista"/>
+        <w:numPr>
+          <w:ilvl w:val="0"/>
+          <w:numId w:val="2"/>
+        </w:numPr>
+      </w:pPr>
+      <w:r>
+        <w:t>Llenar Teléfono contacto(números)</w:t>
+      </w:r>
+    </w:p>
+    <w:p>
+      <w:pPr>
+        <w:pStyle w:val="Prrafodelista"/>
+        <w:numPr>
+          <w:ilvl w:val="0"/>
+          <w:numId w:val="2"/>
+        </w:numPr>
+      </w:pPr>
+      <w:r>
+        <w:t>Llenar Correo Electrónico (email)</w:t>
+      </w:r>
+    </w:p>
+    <w:p>
+      <w:pPr>
+        <w:pStyle w:val="Prrafodelista"/>
+        <w:numPr>
+          <w:ilvl w:val="0"/>
+          <w:numId w:val="2"/>
+        </w:numPr>
+      </w:pPr>
+      <w:r>
+        <w:t>Llenar Fecha Registro (llenado automático)</w:t>
+      </w:r>
+    </w:p>
+    <w:p>
+      <w:pPr>
+        <w:pStyle w:val="Prrafodelista"/>
+        <w:numPr>
+          <w:ilvl w:val="0"/>
+          <w:numId w:val="2"/>
+        </w:numPr>
+      </w:pPr>
+      <w:r>
+        <w:t>Llenar Ocupación (letras)</w:t>
+      </w:r>
+    </w:p>
+    <w:p>
+      <w:pPr>
+        <w:pStyle w:val="Prrafodelista"/>
+        <w:numPr>
+          <w:ilvl w:val="0"/>
+          <w:numId w:val="2"/>
+        </w:numPr>
+      </w:pPr>
+      <w:r>
+        <w:t>Seleccionar País residencia (Estado/Provincia será llenado automático)</w:t>
+      </w:r>
+    </w:p>
+    <w:p>
+      <w:pPr>
+        <w:pStyle w:val="Prrafodelista"/>
+        <w:numPr>
+          <w:ilvl w:val="0"/>
+          <w:numId w:val="2"/>
+        </w:numPr>
+      </w:pPr>
+      <w:r>
+        <w:t>Seleccionar Distrito (Opcional, S</w:t>
+      </w:r>
+      <w:r>
+        <w:t>elección</w:t>
+      </w:r>
+      <w:r>
+        <w:t>)</w:t>
+      </w:r>
+    </w:p>
+    <w:p>
+      <w:pPr>
+        <w:pStyle w:val="Prrafodelista"/>
+        <w:numPr>
+          <w:ilvl w:val="0"/>
+          <w:numId w:val="2"/>
+        </w:numPr>
+      </w:pPr>
+      <w:r>
+        <w:t>Seleccionar Genero</w:t>
       </w:r>
       <w:r>
         <w:t xml:space="preserve"> (</w:t>
       </w:r>
       <w:r>
-        <w:t xml:space="preserve">fecha, </w:t>
-      </w:r>
-      <w:proofErr w:type="spellStart"/>
-      <w:proofErr w:type="gramStart"/>
-      <w:r>
-        <w:t>Click</w:t>
-      </w:r>
-      <w:proofErr w:type="spellEnd"/>
-      <w:proofErr w:type="gramEnd"/>
-      <w:r>
-        <w:t xml:space="preserve"> en calendario</w:t>
-      </w:r>
-      <w:r>
-        <w:t>)</w:t>
+        <w:t>S</w:t>
+      </w:r>
+      <w:r>
+        <w:t>elección)</w:t>
       </w:r>
     </w:p>
     <w:p>
@@ -6692,7 +6734,16 @@
         </w:numPr>
       </w:pPr>
       <w:r>
-        <w:t>Llenar Teléfono contacto(números)</w:t>
+        <w:t xml:space="preserve">Seleccionar Estado Civil </w:t>
+      </w:r>
+      <w:r>
+        <w:t>(</w:t>
+      </w:r>
+      <w:r>
+        <w:t>S</w:t>
+      </w:r>
+      <w:r>
+        <w:t>elección)</w:t>
       </w:r>
     </w:p>
     <w:p>
@@ -6704,167 +6755,7 @@
         </w:numPr>
       </w:pPr>
       <w:r>
-        <w:t>Llenar Correo Electrónico (email</w:t>
-      </w:r>
-      <w:r>
-        <w:t>)</w:t>
-      </w:r>
-    </w:p>
-    <w:p>
-      <w:pPr>
-        <w:pStyle w:val="Prrafodelista"/>
-        <w:numPr>
-          <w:ilvl w:val="0"/>
-          <w:numId w:val="2"/>
-        </w:numPr>
-      </w:pPr>
-      <w:r>
-        <w:t xml:space="preserve">Llenar Fecha </w:t>
-      </w:r>
-      <w:r>
-        <w:t>Registro</w:t>
-      </w:r>
-      <w:r>
-        <w:t xml:space="preserve"> (</w:t>
-      </w:r>
-      <w:r>
-        <w:t>llenado automático</w:t>
-      </w:r>
-      <w:r>
-        <w:t>)</w:t>
-      </w:r>
-    </w:p>
-    <w:p>
-      <w:pPr>
-        <w:pStyle w:val="Prrafodelista"/>
-        <w:numPr>
-          <w:ilvl w:val="0"/>
-          <w:numId w:val="2"/>
-        </w:numPr>
-      </w:pPr>
-      <w:r>
-        <w:t xml:space="preserve">Llenar </w:t>
-      </w:r>
-      <w:r>
-        <w:t>Ocupación</w:t>
-      </w:r>
-      <w:r>
-        <w:t xml:space="preserve"> (letras)</w:t>
-      </w:r>
-    </w:p>
-    <w:p>
-      <w:pPr>
-        <w:pStyle w:val="Prrafodelista"/>
-        <w:numPr>
-          <w:ilvl w:val="0"/>
-          <w:numId w:val="2"/>
-        </w:numPr>
-      </w:pPr>
-      <w:r>
-        <w:t>Seleccionar País residencia (Estado/Provincia será llenado automático)</w:t>
-      </w:r>
-    </w:p>
-    <w:p>
-      <w:pPr>
-        <w:pStyle w:val="Prrafodelista"/>
-        <w:numPr>
-          <w:ilvl w:val="0"/>
-          <w:numId w:val="2"/>
-        </w:numPr>
-      </w:pPr>
-      <w:r>
-        <w:t xml:space="preserve">Seleccionar </w:t>
-      </w:r>
-      <w:r>
-        <w:t>Distrito</w:t>
-      </w:r>
-      <w:r>
-        <w:t xml:space="preserve"> (</w:t>
-      </w:r>
-      <w:r>
-        <w:t xml:space="preserve">Opcional, </w:t>
-      </w:r>
-      <w:r>
-        <w:t>S</w:t>
-      </w:r>
-      <w:r>
-        <w:t>elección</w:t>
-      </w:r>
-      <w:r>
-        <w:t>)</w:t>
-      </w:r>
-    </w:p>
-    <w:p>
-      <w:pPr>
-        <w:pStyle w:val="Prrafodelista"/>
-        <w:numPr>
-          <w:ilvl w:val="0"/>
-          <w:numId w:val="2"/>
-        </w:numPr>
-      </w:pPr>
-      <w:r>
-        <w:t xml:space="preserve">Seleccionar </w:t>
-      </w:r>
-      <w:r>
-        <w:t>Genero</w:t>
-      </w:r>
-      <w:r>
-        <w:t xml:space="preserve"> (</w:t>
-      </w:r>
-      <w:r>
-        <w:t>S</w:t>
-      </w:r>
-      <w:r>
-        <w:t>elección)</w:t>
-      </w:r>
-    </w:p>
-    <w:p>
-      <w:pPr>
-        <w:pStyle w:val="Prrafodelista"/>
-        <w:numPr>
-          <w:ilvl w:val="0"/>
-          <w:numId w:val="2"/>
-        </w:numPr>
-      </w:pPr>
-      <w:r>
-        <w:t xml:space="preserve">Seleccionar </w:t>
-      </w:r>
-      <w:r>
-        <w:t xml:space="preserve">Estado Civil </w:t>
-      </w:r>
-      <w:r>
-        <w:t>(</w:t>
-      </w:r>
-      <w:r>
-        <w:t>S</w:t>
-      </w:r>
-      <w:r>
-        <w:t>elección</w:t>
-      </w:r>
-      <w:r>
-        <w:t>)</w:t>
-      </w:r>
-    </w:p>
-    <w:p>
-      <w:pPr>
-        <w:pStyle w:val="Prrafodelista"/>
-        <w:numPr>
-          <w:ilvl w:val="0"/>
-          <w:numId w:val="2"/>
-        </w:numPr>
-      </w:pPr>
-      <w:r>
-        <w:t xml:space="preserve">Botón “Guardar” se volverá accesible, </w:t>
-      </w:r>
-      <w:proofErr w:type="spellStart"/>
-      <w:proofErr w:type="gramStart"/>
-      <w:r>
-        <w:t>Click</w:t>
-      </w:r>
-      <w:proofErr w:type="spellEnd"/>
-      <w:proofErr w:type="gramEnd"/>
-      <w:r>
-        <w:t xml:space="preserve"> en “Guardar”</w:t>
+        <w:t>Botón “Guardar” se volverá accesible, Click en “Guardar”</w:t>
       </w:r>
     </w:p>
     <w:p/>
@@ -6878,16 +6769,10 @@
       </w:pPr>
       <w:bookmarkStart w:id="114" w:name="_Toc131287278"/>
       <w:bookmarkStart w:id="115" w:name="_Toc131287475"/>
-      <w:bookmarkStart w:id="116" w:name="_Toc131287637"/>
+      <w:bookmarkStart w:id="116" w:name="_Toc131288522"/>
       <w:r>
         <w:lastRenderedPageBreak/>
-        <w:t xml:space="preserve">Pantalla </w:t>
-      </w:r>
-      <w:r>
-        <w:t>paciente</w:t>
-      </w:r>
-      <w:r>
-        <w:t xml:space="preserve"> existente</w:t>
+        <w:t>Pantalla paciente existente</w:t>
       </w:r>
       <w:bookmarkEnd w:id="114"/>
       <w:bookmarkEnd w:id="115"/>
@@ -6895,6 +6780,9 @@
     </w:p>
     <w:p>
       <w:r>
+        <w:rPr>
+          <w:noProof/>
+        </w:rPr>
         <w:drawing>
           <wp:inline distT="0" distB="0" distL="0" distR="0" wp14:anchorId="6E3239BB" wp14:editId="4D4F7CA8">
             <wp:extent cx="5400040" cy="2538095"/>
@@ -6938,7 +6826,7 @@
       </w:pPr>
       <w:bookmarkStart w:id="117" w:name="_Toc131287279"/>
       <w:bookmarkStart w:id="118" w:name="_Toc131287476"/>
-      <w:bookmarkStart w:id="119" w:name="_Toc131287638"/>
+      <w:bookmarkStart w:id="119" w:name="_Toc131288523"/>
       <w:r>
         <w:t>Uso</w:t>
       </w:r>
@@ -6955,18 +6843,12 @@
         </w:numPr>
       </w:pPr>
       <w:r>
-        <w:t>Llenar</w:t>
+        <w:t>Llenar Identificación paciente con la</w:t>
       </w:r>
       <w:r>
         <w:t xml:space="preserve"> </w:t>
       </w:r>
       <w:r>
-        <w:t>Identificación paciente con la</w:t>
-      </w:r>
-      <w:r>
-        <w:t xml:space="preserve"> </w:t>
-      </w:r>
-      <w:r>
         <w:t>Identificación conocida (números)</w:t>
       </w:r>
     </w:p>
@@ -7003,17 +6885,7 @@
         </w:numPr>
       </w:pPr>
       <w:r>
-        <w:t xml:space="preserve">Botón “Guardar” se volverá accesible, </w:t>
-      </w:r>
-      <w:proofErr w:type="spellStart"/>
-      <w:proofErr w:type="gramStart"/>
-      <w:r>
-        <w:t>Click</w:t>
-      </w:r>
-      <w:proofErr w:type="spellEnd"/>
-      <w:proofErr w:type="gramEnd"/>
-      <w:r>
-        <w:t xml:space="preserve"> en “Guardar”</w:t>
+        <w:t>Botón “Guardar” se volverá accesible, Click en “Guardar”</w:t>
       </w:r>
     </w:p>
     <w:p/>
@@ -7023,18 +6895,9 @@
       </w:pPr>
       <w:bookmarkStart w:id="120" w:name="_Toc131287280"/>
       <w:bookmarkStart w:id="121" w:name="_Toc131287477"/>
-      <w:bookmarkStart w:id="122" w:name="_Toc131287639"/>
-      <w:r>
-        <w:t xml:space="preserve">Pantalla </w:t>
-      </w:r>
-      <w:r>
-        <w:t>4</w:t>
-      </w:r>
-      <w:r>
-        <w:t xml:space="preserve"> - Información </w:t>
-      </w:r>
-      <w:r>
-        <w:t>Inyecciones</w:t>
+      <w:bookmarkStart w:id="122" w:name="_Toc131288524"/>
+      <w:r>
+        <w:t>Pantalla 4 - Información Inyecciones</w:t>
       </w:r>
       <w:bookmarkEnd w:id="120"/>
       <w:bookmarkEnd w:id="121"/>
@@ -7042,6 +6905,9 @@
     </w:p>
     <w:p>
       <w:r>
+        <w:rPr>
+          <w:noProof/>
+        </w:rPr>
         <w:drawing>
           <wp:inline distT="0" distB="0" distL="0" distR="0" wp14:anchorId="72D3BF50" wp14:editId="71D289E2">
             <wp:extent cx="5400040" cy="2531745"/>
@@ -7085,7 +6951,7 @@
       </w:pPr>
       <w:bookmarkStart w:id="123" w:name="_Toc131287281"/>
       <w:bookmarkStart w:id="124" w:name="_Toc131287478"/>
-      <w:bookmarkStart w:id="125" w:name="_Toc131287640"/>
+      <w:bookmarkStart w:id="125" w:name="_Toc131288525"/>
       <w:r>
         <w:t>Uso</w:t>
       </w:r>
@@ -7102,32 +6968,8 @@
         </w:numPr>
       </w:pPr>
       <w:r>
-        <w:t xml:space="preserve">Seleccionar </w:t>
-      </w:r>
-      <w:r>
-        <w:t xml:space="preserve">opción </w:t>
-      </w:r>
-      <w:proofErr w:type="spellStart"/>
-      <w:r>
-        <w:t>sarampio</w:t>
-      </w:r>
-      <w:proofErr w:type="spellEnd"/>
-      <w:r>
-        <w:t xml:space="preserve">, </w:t>
-      </w:r>
-      <w:proofErr w:type="spellStart"/>
-      <w:r>
-        <w:t>ruvoela</w:t>
-      </w:r>
-      <w:proofErr w:type="spellEnd"/>
-      <w:r>
-        <w:t xml:space="preserve">, </w:t>
-      </w:r>
-      <w:proofErr w:type="spellStart"/>
-      <w:r>
-        <w:t>paraoditis</w:t>
-      </w:r>
-      <w:proofErr w:type="spellEnd"/>
+        <w:t>Seleccionar opción sarampio, ruvoela, paraoditis</w:t>
+      </w:r>
       <w:r>
         <w:t xml:space="preserve"> (</w:t>
       </w:r>
@@ -7147,18 +6989,7 @@
         </w:numPr>
       </w:pPr>
       <w:r>
-        <w:t xml:space="preserve">Seleccionar </w:t>
-      </w:r>
-      <w:proofErr w:type="spellStart"/>
-      <w:r>
-        <w:t>Tetano</w:t>
-      </w:r>
-      <w:proofErr w:type="spellEnd"/>
-      <w:r>
-        <w:t>, hepatitis, influenza</w:t>
-      </w:r>
-      <w:r>
-        <w:t xml:space="preserve"> </w:t>
+        <w:t xml:space="preserve">Seleccionar Tetano, hepatitis, influenza </w:t>
       </w:r>
       <w:r>
         <w:t>(</w:t>
@@ -7179,18 +7010,7 @@
         </w:numPr>
       </w:pPr>
       <w:r>
-        <w:t xml:space="preserve">Seleccionar </w:t>
-      </w:r>
-      <w:r>
-        <w:t xml:space="preserve">Vacuna </w:t>
-      </w:r>
-      <w:proofErr w:type="spellStart"/>
-      <w:r>
-        <w:t>Covid</w:t>
-      </w:r>
-      <w:proofErr w:type="spellEnd"/>
-      <w:r>
-        <w:t xml:space="preserve"> </w:t>
+        <w:t xml:space="preserve">Seleccionar Vacuna Covid </w:t>
       </w:r>
       <w:r>
         <w:t>(</w:t>
@@ -7235,17 +7055,7 @@
         </w:numPr>
       </w:pPr>
       <w:r>
-        <w:t xml:space="preserve">Botón “Guardar” se volverá accesible, </w:t>
-      </w:r>
-      <w:proofErr w:type="spellStart"/>
-      <w:proofErr w:type="gramStart"/>
-      <w:r>
-        <w:t>Click</w:t>
-      </w:r>
-      <w:proofErr w:type="spellEnd"/>
-      <w:proofErr w:type="gramEnd"/>
-      <w:r>
-        <w:t xml:space="preserve"> en “Guardar”</w:t>
+        <w:t>Botón “Guardar” se volverá accesible, Click en “Guardar”</w:t>
       </w:r>
     </w:p>
     <w:p/>
@@ -7254,28 +7064,25 @@
       <w:pPr>
         <w:pStyle w:val="Ttulo3"/>
       </w:pPr>
-      <w:bookmarkStart w:id="126" w:name="_Toc131287282"/>
-      <w:bookmarkStart w:id="127" w:name="_Toc131287479"/>
-      <w:bookmarkStart w:id="128" w:name="_Toc131287641"/>
+      <w:bookmarkStart w:id="126" w:name="_Toc131287479"/>
+      <w:bookmarkStart w:id="127" w:name="_Toc131288526"/>
+      <w:bookmarkStart w:id="128" w:name="_Toc131287282"/>
       <w:r>
         <w:lastRenderedPageBreak/>
-        <w:t xml:space="preserve">Pantalla </w:t>
-      </w:r>
-      <w:r>
-        <w:t>5</w:t>
-      </w:r>
-      <w:r>
-        <w:t xml:space="preserve"> - Información </w:t>
+        <w:t xml:space="preserve">Pantalla 5 - Información </w:t>
       </w:r>
       <w:r>
         <w:t>síntomas</w:t>
       </w:r>
       <w:bookmarkStart w:id="129" w:name="_Toc131287480"/>
+      <w:bookmarkEnd w:id="126"/>
       <w:bookmarkEnd w:id="127"/>
-      <w:bookmarkEnd w:id="128"/>
-    </w:p>
-    <w:p>
-      <w:r>
+    </w:p>
+    <w:p>
+      <w:r>
+        <w:rPr>
+          <w:noProof/>
+        </w:rPr>
         <w:drawing>
           <wp:inline distT="0" distB="0" distL="0" distR="0" wp14:anchorId="5A3790BB" wp14:editId="61BA114F">
             <wp:extent cx="5400040" cy="2533650"/>
@@ -7317,11 +7124,11 @@
       <w:pPr>
         <w:pStyle w:val="Ttulo4"/>
       </w:pPr>
-      <w:bookmarkStart w:id="130" w:name="_Toc131287642"/>
+      <w:bookmarkStart w:id="130" w:name="_Toc131288527"/>
       <w:r>
         <w:t>Uso</w:t>
       </w:r>
-      <w:bookmarkEnd w:id="126"/>
+      <w:bookmarkEnd w:id="128"/>
       <w:bookmarkEnd w:id="129"/>
       <w:bookmarkEnd w:id="130"/>
     </w:p>
@@ -7334,10 +7141,7 @@
         </w:numPr>
       </w:pPr>
       <w:r>
-        <w:t xml:space="preserve">Seleccionar </w:t>
-      </w:r>
-      <w:r>
-        <w:t xml:space="preserve">tantas opciones como sea necesario </w:t>
+        <w:t xml:space="preserve">Seleccionar tantas opciones como sea necesario </w:t>
       </w:r>
       <w:r>
         <w:t>(</w:t>
@@ -7364,23 +7168,7 @@
         </w:numPr>
       </w:pPr>
       <w:r>
-        <w:t>Botón “</w:t>
-      </w:r>
-      <w:r>
-        <w:t>Registrar</w:t>
-      </w:r>
-      <w:r>
-        <w:t xml:space="preserve">” se volverá accesible, </w:t>
-      </w:r>
-      <w:proofErr w:type="spellStart"/>
-      <w:proofErr w:type="gramStart"/>
-      <w:r>
-        <w:t>Click</w:t>
-      </w:r>
-      <w:proofErr w:type="spellEnd"/>
-      <w:proofErr w:type="gramEnd"/>
-      <w:r>
-        <w:t xml:space="preserve"> en “Registrar”</w:t>
+        <w:t>Botón “Registrar” se volverá accesible, Click en “Registrar”</w:t>
       </w:r>
     </w:p>
     <w:p/>
@@ -7390,32 +7178,9 @@
       </w:pPr>
       <w:bookmarkStart w:id="131" w:name="_Toc131287283"/>
       <w:bookmarkStart w:id="132" w:name="_Toc131287481"/>
-      <w:bookmarkStart w:id="133" w:name="_Toc131287643"/>
-      <w:r>
-        <w:t xml:space="preserve">Pantalla </w:t>
-      </w:r>
-      <w:r>
-        <w:t>6</w:t>
-      </w:r>
-      <w:r>
-        <w:t xml:space="preserve"> </w:t>
-      </w:r>
-      <w:r>
-        <w:t>–</w:t>
-      </w:r>
-      <w:r>
-        <w:t xml:space="preserve"> </w:t>
-      </w:r>
-      <w:r>
-        <w:t xml:space="preserve">Reporte de </w:t>
-      </w:r>
-      <w:proofErr w:type="spellStart"/>
-      <w:r>
-        <w:t>regitro</w:t>
-      </w:r>
-      <w:proofErr w:type="spellEnd"/>
-      <w:r>
-        <w:t xml:space="preserve"> para imprimir</w:t>
+      <w:bookmarkStart w:id="133" w:name="_Toc131288528"/>
+      <w:r>
+        <w:t>Pantalla 6 – Reporte de regitro para imprimir</w:t>
       </w:r>
       <w:bookmarkEnd w:id="131"/>
       <w:bookmarkEnd w:id="132"/>
@@ -7423,6 +7188,9 @@
     </w:p>
     <w:p>
       <w:r>
+        <w:rPr>
+          <w:noProof/>
+        </w:rPr>
         <w:drawing>
           <wp:inline distT="0" distB="0" distL="0" distR="0" wp14:anchorId="2A8FB800" wp14:editId="4367F1A2">
             <wp:extent cx="5400040" cy="2533015"/>
@@ -7466,7 +7234,7 @@
       </w:pPr>
       <w:bookmarkStart w:id="134" w:name="_Toc131287284"/>
       <w:bookmarkStart w:id="135" w:name="_Toc131287482"/>
-      <w:bookmarkStart w:id="136" w:name="_Toc131287644"/>
+      <w:bookmarkStart w:id="136" w:name="_Toc131288529"/>
       <w:r>
         <w:t>Uso</w:t>
       </w:r>
@@ -7483,15 +7251,7 @@
         </w:numPr>
       </w:pPr>
       <w:r>
-        <w:t xml:space="preserve">Apretar </w:t>
-      </w:r>
-      <w:proofErr w:type="spellStart"/>
-      <w:r>
-        <w:t>Ctrl+P</w:t>
-      </w:r>
-      <w:proofErr w:type="spellEnd"/>
-      <w:r>
-        <w:t xml:space="preserve"> para abrir opciones de impresión del buscador</w:t>
+        <w:t>Apretar Ctrl+P para abrir opciones de impresión del buscador</w:t>
       </w:r>
     </w:p>
     <w:p>
@@ -7526,24 +7286,8 @@
           <w:numId w:val="2"/>
         </w:numPr>
       </w:pPr>
-      <w:proofErr w:type="spellStart"/>
-      <w:proofErr w:type="gramStart"/>
-      <w:r>
-        <w:t>Click</w:t>
-      </w:r>
-      <w:proofErr w:type="spellEnd"/>
-      <w:proofErr w:type="gramEnd"/>
-      <w:r>
-        <w:t xml:space="preserve"> en </w:t>
-      </w:r>
-      <w:r>
-        <w:t>Botón “Guardar</w:t>
-      </w:r>
-      <w:r>
-        <w:t xml:space="preserve"> como PDF</w:t>
-      </w:r>
-      <w:r>
-        <w:t>”</w:t>
+      <w:r>
+        <w:t>Click en Botón “Guardar como PDF”</w:t>
       </w:r>
     </w:p>
     <w:p>
@@ -7579,16 +7323,7 @@
         </w:numPr>
       </w:pPr>
       <w:r>
-        <w:t>Salir</w:t>
-      </w:r>
-      <w:r>
-        <w:t xml:space="preserve"> (Regresa a pantalla </w:t>
-      </w:r>
-      <w:r>
-        <w:t>inicio</w:t>
-      </w:r>
-      <w:r>
-        <w:t>)</w:t>
+        <w:t>Salir (Regresa a pantalla inicio)</w:t>
       </w:r>
     </w:p>
     <w:p/>
@@ -7597,22 +7332,408 @@
       <w:pPr>
         <w:pStyle w:val="Ttulo2"/>
       </w:pPr>
-      <w:bookmarkStart w:id="137" w:name="_Toc131287285"/>
-      <w:bookmarkStart w:id="138" w:name="_Toc131287483"/>
-      <w:bookmarkStart w:id="139" w:name="_Toc131287645"/>
+      <w:bookmarkStart w:id="137" w:name="_Toc131288530"/>
+      <w:r>
+        <w:lastRenderedPageBreak/>
+        <w:t>Link Código y video.</w:t>
+      </w:r>
+      <w:bookmarkEnd w:id="137"/>
+    </w:p>
+    <w:p/>
+    <w:p>
+      <w:pPr>
+        <w:pStyle w:val="Ttulo3"/>
+      </w:pPr>
+      <w:bookmarkStart w:id="138" w:name="_Toc131288531"/>
+      <w:r>
+        <w:t>Código</w:t>
+      </w:r>
+      <w:bookmarkEnd w:id="138"/>
+      <w:r>
+        <w:t xml:space="preserve"> </w:t>
+      </w:r>
+      <w:r>
+        <w:t>(tomar de stage)</w:t>
+      </w:r>
+    </w:p>
+    <w:p>
+      <w:r>
+        <w:t>https://github.com/IsaacDavidMoreraVargas/IsaacDavidMoreraVargas-ProyectoI-3101-116200798.git</w:t>
+      </w:r>
+    </w:p>
+    <w:p/>
+    <w:p>
+      <w:pPr>
+        <w:pStyle w:val="Ttulo3"/>
+      </w:pPr>
+      <w:bookmarkStart w:id="139" w:name="_Toc131288532"/>
+      <w:r>
+        <w:t>Video</w:t>
+      </w:r>
+      <w:bookmarkEnd w:id="139"/>
+    </w:p>
+    <w:p/>
+    <w:p/>
+    <w:p/>
+    <w:p/>
+    <w:p/>
+    <w:p/>
+    <w:p/>
+    <w:p/>
+    <w:p/>
+    <w:p/>
+    <w:p/>
+    <w:p/>
+    <w:p/>
+    <w:p/>
+    <w:p/>
+    <w:p/>
+    <w:p/>
+    <w:p/>
+    <w:p/>
+    <w:p/>
+    <w:p/>
+    <w:p/>
+    <w:p/>
+    <w:p/>
+    <w:p/>
+    <w:p>
+      <w:pPr>
+        <w:pStyle w:val="Ttulo2"/>
+      </w:pPr>
+      <w:bookmarkStart w:id="140" w:name="_Toc131287285"/>
+      <w:bookmarkStart w:id="141" w:name="_Toc131287483"/>
+      <w:bookmarkStart w:id="142" w:name="_Toc131288533"/>
       <w:r>
         <w:lastRenderedPageBreak/>
         <w:t>Sección de solución de problemas.</w:t>
       </w:r>
-      <w:bookmarkEnd w:id="137"/>
-      <w:bookmarkEnd w:id="138"/>
-      <w:bookmarkEnd w:id="139"/>
-    </w:p>
-    <w:p/>
-    <w:p/>
-    <w:p/>
-    <w:p/>
-    <w:p/>
+      <w:bookmarkEnd w:id="140"/>
+      <w:bookmarkEnd w:id="141"/>
+      <w:bookmarkEnd w:id="142"/>
+    </w:p>
+    <w:p/>
+    <w:p>
+      <w:pPr>
+        <w:pStyle w:val="Ttulo3"/>
+      </w:pPr>
+      <w:r>
+        <w:t xml:space="preserve">Registrar información </w:t>
+      </w:r>
+      <w:r>
+        <w:t>en base de datos</w:t>
+      </w:r>
+    </w:p>
+    <w:p/>
+    <w:p>
+      <w:pPr>
+        <w:pStyle w:val="Prrafodelista"/>
+        <w:numPr>
+          <w:ilvl w:val="0"/>
+          <w:numId w:val="3"/>
+        </w:numPr>
+      </w:pPr>
+      <w:r>
+        <w:t>Desarrollar base de datos</w:t>
+      </w:r>
+      <w:r>
+        <w:t xml:space="preserve"> (SQL)</w:t>
+      </w:r>
+    </w:p>
+    <w:p>
+      <w:pPr>
+        <w:pStyle w:val="Prrafodelista"/>
+        <w:numPr>
+          <w:ilvl w:val="0"/>
+          <w:numId w:val="3"/>
+        </w:numPr>
+      </w:pPr>
+      <w:r>
+        <w:t xml:space="preserve">Implementar </w:t>
+      </w:r>
+      <w:r>
+        <w:t xml:space="preserve">tecnología de </w:t>
+      </w:r>
+      <w:r>
+        <w:t xml:space="preserve">contexto </w:t>
+      </w:r>
+      <w:r>
+        <w:t xml:space="preserve">de base de datos mediante Nugget “FrameWork Core” </w:t>
+      </w:r>
+    </w:p>
+    <w:p>
+      <w:pPr>
+        <w:pStyle w:val="Prrafodelista"/>
+        <w:numPr>
+          <w:ilvl w:val="0"/>
+          <w:numId w:val="3"/>
+        </w:numPr>
+      </w:pPr>
+      <w:r>
+        <w:t>Desarrollar modelado de información para cada objeto</w:t>
+      </w:r>
+    </w:p>
+    <w:p>
+      <w:pPr>
+        <w:pStyle w:val="Prrafodelista"/>
+        <w:numPr>
+          <w:ilvl w:val="0"/>
+          <w:numId w:val="3"/>
+        </w:numPr>
+      </w:pPr>
+      <w:r>
+        <w:t>Crear métodos para registro de entidades en base de datos</w:t>
+      </w:r>
+    </w:p>
+    <w:p/>
+    <w:p>
+      <w:pPr>
+        <w:pStyle w:val="Ttulo3"/>
+      </w:pPr>
+      <w:r>
+        <w:t>Mostrar información en página web</w:t>
+      </w:r>
+    </w:p>
+    <w:p>
+      <w:pPr>
+        <w:pStyle w:val="Prrafodelista"/>
+        <w:numPr>
+          <w:ilvl w:val="0"/>
+          <w:numId w:val="7"/>
+        </w:numPr>
+      </w:pPr>
+      <w:r>
+        <w:t>Implementación de TempData para transportar información</w:t>
+      </w:r>
+    </w:p>
+    <w:p>
+      <w:pPr>
+        <w:pStyle w:val="Prrafodelista"/>
+        <w:numPr>
+          <w:ilvl w:val="0"/>
+          <w:numId w:val="7"/>
+        </w:numPr>
+      </w:pPr>
+      <w:r>
+        <w:t>I</w:t>
+      </w:r>
+      <w:r>
+        <w:t>mplementación de controladores por cada vista</w:t>
+      </w:r>
+    </w:p>
+    <w:p>
+      <w:pPr>
+        <w:pStyle w:val="Prrafodelista"/>
+        <w:numPr>
+          <w:ilvl w:val="0"/>
+          <w:numId w:val="7"/>
+        </w:numPr>
+      </w:pPr>
+      <w:r>
+        <w:t>Implementación de funciones IACTION para recargar páginas con información</w:t>
+      </w:r>
+    </w:p>
+    <w:p>
+      <w:pPr>
+        <w:pStyle w:val="Prrafodelista"/>
+        <w:numPr>
+          <w:ilvl w:val="0"/>
+          <w:numId w:val="7"/>
+        </w:numPr>
+        <w:rPr>
+          <w:lang w:val="es-419"/>
+        </w:rPr>
+      </w:pPr>
+      <w:r>
+        <w:rPr>
+          <w:lang w:val="es-419"/>
+        </w:rPr>
+        <w:t xml:space="preserve">Implementación de </w:t>
+      </w:r>
+      <w:r>
+        <w:rPr>
+          <w:lang w:val="es-419"/>
+        </w:rPr>
+        <w:t>vista de F</w:t>
+      </w:r>
+      <w:r>
+        <w:rPr>
+          <w:lang w:val="es-419"/>
+        </w:rPr>
+        <w:t xml:space="preserve">ront end con </w:t>
+      </w:r>
+      <w:r>
+        <w:rPr>
+          <w:lang w:val="es-419"/>
+        </w:rPr>
+        <w:t>CSS, HTML y JavaScript</w:t>
+      </w:r>
+    </w:p>
+    <w:p>
+      <w:pPr>
+        <w:rPr>
+          <w:lang w:val="es-419"/>
+        </w:rPr>
+      </w:pPr>
+    </w:p>
+    <w:p>
+      <w:pPr>
+        <w:pStyle w:val="Ttulo3"/>
+      </w:pPr>
+      <w:r>
+        <w:t>Consultas intermedias de información para encontrar registros existentes</w:t>
+      </w:r>
+    </w:p>
+    <w:p/>
+    <w:p>
+      <w:pPr>
+        <w:pStyle w:val="Prrafodelista"/>
+        <w:numPr>
+          <w:ilvl w:val="0"/>
+          <w:numId w:val="4"/>
+        </w:numPr>
+      </w:pPr>
+      <w:r>
+        <w:t>Crear método accesible reaccionari</w:t>
+      </w:r>
+      <w:r>
+        <w:t>o</w:t>
+      </w:r>
+      <w:r>
+        <w:t xml:space="preserve"> cuando suceden cambios en la información</w:t>
+      </w:r>
+    </w:p>
+    <w:p>
+      <w:pPr>
+        <w:pStyle w:val="Prrafodelista"/>
+        <w:numPr>
+          <w:ilvl w:val="0"/>
+          <w:numId w:val="4"/>
+        </w:numPr>
+      </w:pPr>
+      <w:r>
+        <w:t>Para cada método implementar una consulta REST (GET) mediante URL para obtener información si se encuentran registros que coincidan</w:t>
+      </w:r>
+    </w:p>
+    <w:p/>
+    <w:p>
+      <w:pPr>
+        <w:pStyle w:val="Ttulo3"/>
+      </w:pPr>
+      <w:r>
+        <w:t>Habilidad de enviar correos</w:t>
+      </w:r>
+    </w:p>
+    <w:p>
+      <w:pPr>
+        <w:pStyle w:val="Prrafodelista"/>
+        <w:numPr>
+          <w:ilvl w:val="0"/>
+          <w:numId w:val="6"/>
+        </w:numPr>
+        <w:rPr>
+          <w:lang w:val="es-419"/>
+        </w:rPr>
+      </w:pPr>
+      <w:r>
+        <w:rPr>
+          <w:lang w:val="es-419"/>
+        </w:rPr>
+        <w:t xml:space="preserve">Implementación de método </w:t>
+      </w:r>
+      <w:r>
+        <w:rPr>
+          <w:lang w:val="es-419"/>
+        </w:rPr>
+        <w:t xml:space="preserve">con tecnología </w:t>
+      </w:r>
+      <w:r>
+        <w:rPr>
+          <w:lang w:val="es-419"/>
+        </w:rPr>
+        <w:t>“</w:t>
+      </w:r>
+      <w:r>
+        <w:rPr>
+          <w:lang w:val="es-419"/>
+        </w:rPr>
+        <w:t>MailAddress</w:t>
+      </w:r>
+      <w:r>
+        <w:rPr>
+          <w:lang w:val="es-419"/>
+        </w:rPr>
+        <w:t xml:space="preserve">” Class, </w:t>
+      </w:r>
+      <w:hyperlink r:id="rId18" w:history="1">
+        <w:r>
+          <w:rPr>
+            <w:lang w:val="es-419"/>
+          </w:rPr>
+          <w:t>SmtpClient</w:t>
+        </w:r>
+      </w:hyperlink>
+      <w:r>
+        <w:rPr>
+          <w:lang w:val="es-419"/>
+        </w:rPr>
+        <w:t xml:space="preserve"> y </w:t>
+      </w:r>
+      <w:hyperlink r:id="rId19" w:history="1">
+        <w:r>
+          <w:rPr>
+            <w:lang w:val="es-419"/>
+          </w:rPr>
+          <w:t>MailMessage</w:t>
+        </w:r>
+      </w:hyperlink>
+      <w:r>
+        <w:rPr>
+          <w:lang w:val="es-419"/>
+        </w:rPr>
+        <w:t> </w:t>
+      </w:r>
+      <w:r>
+        <w:rPr>
+          <w:lang w:val="es-419"/>
+        </w:rPr>
+        <w:t>para el envío de correos</w:t>
+      </w:r>
+    </w:p>
+    <w:p>
+      <w:pPr>
+        <w:rPr>
+          <w:lang w:val="es-419"/>
+        </w:rPr>
+      </w:pPr>
+    </w:p>
+    <w:p>
+      <w:pPr>
+        <w:pStyle w:val="Ttulo3"/>
+      </w:pPr>
+      <w:r>
+        <w:t xml:space="preserve">Habilidad de enviar correos con </w:t>
+      </w:r>
+      <w:r>
+        <w:t>reporte de</w:t>
+      </w:r>
+      <w:r>
+        <w:t xml:space="preserve"> resultados</w:t>
+      </w:r>
+    </w:p>
+    <w:p/>
+    <w:p>
+      <w:pPr>
+        <w:pStyle w:val="Prrafodelista"/>
+        <w:numPr>
+          <w:ilvl w:val="0"/>
+          <w:numId w:val="5"/>
+        </w:numPr>
+      </w:pPr>
+      <w:r>
+        <w:t>Crear a nivel interno un sistema de registro de código único que se llenará con el código único que se genera para cada profesional, donde conforme se avance en el registro de información obtendrá múltiples valores, dentro de los cuales esta el correo del profesional y del paciente para al final ser accesible mediante el código único, poder obtener estos valores y poder enviar los correos necesarios</w:t>
+      </w:r>
+    </w:p>
     <w:p/>
     <w:p/>
     <w:p/>
@@ -7743,6 +7864,345 @@
     </w:lvl>
   </w:abstractNum>
   <w:abstractNum w:abstractNumId="1" w15:restartNumberingAfterBreak="0">
+    <w:nsid w:val="28B864BB"/>
+    <w:multiLevelType w:val="hybridMultilevel"/>
+    <w:tmpl w:val="4E28B4D6"/>
+    <w:lvl w:ilvl="0" w:tplc="580A0001">
+      <w:start w:val="1"/>
+      <w:numFmt w:val="bullet"/>
+      <w:lvlText w:val=""/>
+      <w:lvlJc w:val="left"/>
+      <w:pPr>
+        <w:ind w:left="720" w:hanging="360"/>
+      </w:pPr>
+      <w:rPr>
+        <w:rFonts w:ascii="Symbol" w:hAnsi="Symbol" w:hint="default"/>
+      </w:rPr>
+    </w:lvl>
+    <w:lvl w:ilvl="1" w:tplc="580A0003" w:tentative="1">
+      <w:start w:val="1"/>
+      <w:numFmt w:val="bullet"/>
+      <w:lvlText w:val="o"/>
+      <w:lvlJc w:val="left"/>
+      <w:pPr>
+        <w:ind w:left="1440" w:hanging="360"/>
+      </w:pPr>
+      <w:rPr>
+        <w:rFonts w:ascii="Courier New" w:hAnsi="Courier New" w:cs="Courier New" w:hint="default"/>
+      </w:rPr>
+    </w:lvl>
+    <w:lvl w:ilvl="2" w:tplc="580A0005" w:tentative="1">
+      <w:start w:val="1"/>
+      <w:numFmt w:val="bullet"/>
+      <w:lvlText w:val=""/>
+      <w:lvlJc w:val="left"/>
+      <w:pPr>
+        <w:ind w:left="2160" w:hanging="360"/>
+      </w:pPr>
+      <w:rPr>
+        <w:rFonts w:ascii="Wingdings" w:hAnsi="Wingdings" w:hint="default"/>
+      </w:rPr>
+    </w:lvl>
+    <w:lvl w:ilvl="3" w:tplc="580A0001" w:tentative="1">
+      <w:start w:val="1"/>
+      <w:numFmt w:val="bullet"/>
+      <w:lvlText w:val=""/>
+      <w:lvlJc w:val="left"/>
+      <w:pPr>
+        <w:ind w:left="2880" w:hanging="360"/>
+      </w:pPr>
+      <w:rPr>
+        <w:rFonts w:ascii="Symbol" w:hAnsi="Symbol" w:hint="default"/>
+      </w:rPr>
+    </w:lvl>
+    <w:lvl w:ilvl="4" w:tplc="580A0003" w:tentative="1">
+      <w:start w:val="1"/>
+      <w:numFmt w:val="bullet"/>
+      <w:lvlText w:val="o"/>
+      <w:lvlJc w:val="left"/>
+      <w:pPr>
+        <w:ind w:left="3600" w:hanging="360"/>
+      </w:pPr>
+      <w:rPr>
+        <w:rFonts w:ascii="Courier New" w:hAnsi="Courier New" w:cs="Courier New" w:hint="default"/>
+      </w:rPr>
+    </w:lvl>
+    <w:lvl w:ilvl="5" w:tplc="580A0005" w:tentative="1">
+      <w:start w:val="1"/>
+      <w:numFmt w:val="bullet"/>
+      <w:lvlText w:val=""/>
+      <w:lvlJc w:val="left"/>
+      <w:pPr>
+        <w:ind w:left="4320" w:hanging="360"/>
+      </w:pPr>
+      <w:rPr>
+        <w:rFonts w:ascii="Wingdings" w:hAnsi="Wingdings" w:hint="default"/>
+      </w:rPr>
+    </w:lvl>
+    <w:lvl w:ilvl="6" w:tplc="580A0001" w:tentative="1">
+      <w:start w:val="1"/>
+      <w:numFmt w:val="bullet"/>
+      <w:lvlText w:val=""/>
+      <w:lvlJc w:val="left"/>
+      <w:pPr>
+        <w:ind w:left="5040" w:hanging="360"/>
+      </w:pPr>
+      <w:rPr>
+        <w:rFonts w:ascii="Symbol" w:hAnsi="Symbol" w:hint="default"/>
+      </w:rPr>
+    </w:lvl>
+    <w:lvl w:ilvl="7" w:tplc="580A0003" w:tentative="1">
+      <w:start w:val="1"/>
+      <w:numFmt w:val="bullet"/>
+      <w:lvlText w:val="o"/>
+      <w:lvlJc w:val="left"/>
+      <w:pPr>
+        <w:ind w:left="5760" w:hanging="360"/>
+      </w:pPr>
+      <w:rPr>
+        <w:rFonts w:ascii="Courier New" w:hAnsi="Courier New" w:cs="Courier New" w:hint="default"/>
+      </w:rPr>
+    </w:lvl>
+    <w:lvl w:ilvl="8" w:tplc="580A0005" w:tentative="1">
+      <w:start w:val="1"/>
+      <w:numFmt w:val="bullet"/>
+      <w:lvlText w:val=""/>
+      <w:lvlJc w:val="left"/>
+      <w:pPr>
+        <w:ind w:left="6480" w:hanging="360"/>
+      </w:pPr>
+      <w:rPr>
+        <w:rFonts w:ascii="Wingdings" w:hAnsi="Wingdings" w:hint="default"/>
+      </w:rPr>
+    </w:lvl>
+  </w:abstractNum>
+  <w:abstractNum w:abstractNumId="2" w15:restartNumberingAfterBreak="0">
+    <w:nsid w:val="38067DEC"/>
+    <w:multiLevelType w:val="hybridMultilevel"/>
+    <w:tmpl w:val="5198B87C"/>
+    <w:lvl w:ilvl="0" w:tplc="580A0001">
+      <w:start w:val="1"/>
+      <w:numFmt w:val="bullet"/>
+      <w:lvlText w:val=""/>
+      <w:lvlJc w:val="left"/>
+      <w:pPr>
+        <w:ind w:left="720" w:hanging="360"/>
+      </w:pPr>
+      <w:rPr>
+        <w:rFonts w:ascii="Symbol" w:hAnsi="Symbol" w:hint="default"/>
+      </w:rPr>
+    </w:lvl>
+    <w:lvl w:ilvl="1" w:tplc="580A0003" w:tentative="1">
+      <w:start w:val="1"/>
+      <w:numFmt w:val="bullet"/>
+      <w:lvlText w:val="o"/>
+      <w:lvlJc w:val="left"/>
+      <w:pPr>
+        <w:ind w:left="1440" w:hanging="360"/>
+      </w:pPr>
+      <w:rPr>
+        <w:rFonts w:ascii="Courier New" w:hAnsi="Courier New" w:cs="Courier New" w:hint="default"/>
+      </w:rPr>
+    </w:lvl>
+    <w:lvl w:ilvl="2" w:tplc="580A0005" w:tentative="1">
+      <w:start w:val="1"/>
+      <w:numFmt w:val="bullet"/>
+      <w:lvlText w:val=""/>
+      <w:lvlJc w:val="left"/>
+      <w:pPr>
+        <w:ind w:left="2160" w:hanging="360"/>
+      </w:pPr>
+      <w:rPr>
+        <w:rFonts w:ascii="Wingdings" w:hAnsi="Wingdings" w:hint="default"/>
+      </w:rPr>
+    </w:lvl>
+    <w:lvl w:ilvl="3" w:tplc="580A0001" w:tentative="1">
+      <w:start w:val="1"/>
+      <w:numFmt w:val="bullet"/>
+      <w:lvlText w:val=""/>
+      <w:lvlJc w:val="left"/>
+      <w:pPr>
+        <w:ind w:left="2880" w:hanging="360"/>
+      </w:pPr>
+      <w:rPr>
+        <w:rFonts w:ascii="Symbol" w:hAnsi="Symbol" w:hint="default"/>
+      </w:rPr>
+    </w:lvl>
+    <w:lvl w:ilvl="4" w:tplc="580A0003" w:tentative="1">
+      <w:start w:val="1"/>
+      <w:numFmt w:val="bullet"/>
+      <w:lvlText w:val="o"/>
+      <w:lvlJc w:val="left"/>
+      <w:pPr>
+        <w:ind w:left="3600" w:hanging="360"/>
+      </w:pPr>
+      <w:rPr>
+        <w:rFonts w:ascii="Courier New" w:hAnsi="Courier New" w:cs="Courier New" w:hint="default"/>
+      </w:rPr>
+    </w:lvl>
+    <w:lvl w:ilvl="5" w:tplc="580A0005" w:tentative="1">
+      <w:start w:val="1"/>
+      <w:numFmt w:val="bullet"/>
+      <w:lvlText w:val=""/>
+      <w:lvlJc w:val="left"/>
+      <w:pPr>
+        <w:ind w:left="4320" w:hanging="360"/>
+      </w:pPr>
+      <w:rPr>
+        <w:rFonts w:ascii="Wingdings" w:hAnsi="Wingdings" w:hint="default"/>
+      </w:rPr>
+    </w:lvl>
+    <w:lvl w:ilvl="6" w:tplc="580A0001" w:tentative="1">
+      <w:start w:val="1"/>
+      <w:numFmt w:val="bullet"/>
+      <w:lvlText w:val=""/>
+      <w:lvlJc w:val="left"/>
+      <w:pPr>
+        <w:ind w:left="5040" w:hanging="360"/>
+      </w:pPr>
+      <w:rPr>
+        <w:rFonts w:ascii="Symbol" w:hAnsi="Symbol" w:hint="default"/>
+      </w:rPr>
+    </w:lvl>
+    <w:lvl w:ilvl="7" w:tplc="580A0003" w:tentative="1">
+      <w:start w:val="1"/>
+      <w:numFmt w:val="bullet"/>
+      <w:lvlText w:val="o"/>
+      <w:lvlJc w:val="left"/>
+      <w:pPr>
+        <w:ind w:left="5760" w:hanging="360"/>
+      </w:pPr>
+      <w:rPr>
+        <w:rFonts w:ascii="Courier New" w:hAnsi="Courier New" w:cs="Courier New" w:hint="default"/>
+      </w:rPr>
+    </w:lvl>
+    <w:lvl w:ilvl="8" w:tplc="580A0005" w:tentative="1">
+      <w:start w:val="1"/>
+      <w:numFmt w:val="bullet"/>
+      <w:lvlText w:val=""/>
+      <w:lvlJc w:val="left"/>
+      <w:pPr>
+        <w:ind w:left="6480" w:hanging="360"/>
+      </w:pPr>
+      <w:rPr>
+        <w:rFonts w:ascii="Wingdings" w:hAnsi="Wingdings" w:hint="default"/>
+      </w:rPr>
+    </w:lvl>
+  </w:abstractNum>
+  <w:abstractNum w:abstractNumId="3" w15:restartNumberingAfterBreak="0">
+    <w:nsid w:val="3DD96D64"/>
+    <w:multiLevelType w:val="hybridMultilevel"/>
+    <w:tmpl w:val="BEFAF370"/>
+    <w:lvl w:ilvl="0" w:tplc="580A0001">
+      <w:start w:val="1"/>
+      <w:numFmt w:val="bullet"/>
+      <w:lvlText w:val=""/>
+      <w:lvlJc w:val="left"/>
+      <w:pPr>
+        <w:ind w:left="720" w:hanging="360"/>
+      </w:pPr>
+      <w:rPr>
+        <w:rFonts w:ascii="Symbol" w:hAnsi="Symbol" w:hint="default"/>
+      </w:rPr>
+    </w:lvl>
+    <w:lvl w:ilvl="1" w:tplc="580A0003" w:tentative="1">
+      <w:start w:val="1"/>
+      <w:numFmt w:val="bullet"/>
+      <w:lvlText w:val="o"/>
+      <w:lvlJc w:val="left"/>
+      <w:pPr>
+        <w:ind w:left="1440" w:hanging="360"/>
+      </w:pPr>
+      <w:rPr>
+        <w:rFonts w:ascii="Courier New" w:hAnsi="Courier New" w:cs="Courier New" w:hint="default"/>
+      </w:rPr>
+    </w:lvl>
+    <w:lvl w:ilvl="2" w:tplc="580A0005" w:tentative="1">
+      <w:start w:val="1"/>
+      <w:numFmt w:val="bullet"/>
+      <w:lvlText w:val=""/>
+      <w:lvlJc w:val="left"/>
+      <w:pPr>
+        <w:ind w:left="2160" w:hanging="360"/>
+      </w:pPr>
+      <w:rPr>
+        <w:rFonts w:ascii="Wingdings" w:hAnsi="Wingdings" w:hint="default"/>
+      </w:rPr>
+    </w:lvl>
+    <w:lvl w:ilvl="3" w:tplc="580A0001" w:tentative="1">
+      <w:start w:val="1"/>
+      <w:numFmt w:val="bullet"/>
+      <w:lvlText w:val=""/>
+      <w:lvlJc w:val="left"/>
+      <w:pPr>
+        <w:ind w:left="2880" w:hanging="360"/>
+      </w:pPr>
+      <w:rPr>
+        <w:rFonts w:ascii="Symbol" w:hAnsi="Symbol" w:hint="default"/>
+      </w:rPr>
+    </w:lvl>
+    <w:lvl w:ilvl="4" w:tplc="580A0003" w:tentative="1">
+      <w:start w:val="1"/>
+      <w:numFmt w:val="bullet"/>
+      <w:lvlText w:val="o"/>
+      <w:lvlJc w:val="left"/>
+      <w:pPr>
+        <w:ind w:left="3600" w:hanging="360"/>
+      </w:pPr>
+      <w:rPr>
+        <w:rFonts w:ascii="Courier New" w:hAnsi="Courier New" w:cs="Courier New" w:hint="default"/>
+      </w:rPr>
+    </w:lvl>
+    <w:lvl w:ilvl="5" w:tplc="580A0005" w:tentative="1">
+      <w:start w:val="1"/>
+      <w:numFmt w:val="bullet"/>
+      <w:lvlText w:val=""/>
+      <w:lvlJc w:val="left"/>
+      <w:pPr>
+        <w:ind w:left="4320" w:hanging="360"/>
+      </w:pPr>
+      <w:rPr>
+        <w:rFonts w:ascii="Wingdings" w:hAnsi="Wingdings" w:hint="default"/>
+      </w:rPr>
+    </w:lvl>
+    <w:lvl w:ilvl="6" w:tplc="580A0001" w:tentative="1">
+      <w:start w:val="1"/>
+      <w:numFmt w:val="bullet"/>
+      <w:lvlText w:val=""/>
+      <w:lvlJc w:val="left"/>
+      <w:pPr>
+        <w:ind w:left="5040" w:hanging="360"/>
+      </w:pPr>
+      <w:rPr>
+        <w:rFonts w:ascii="Symbol" w:hAnsi="Symbol" w:hint="default"/>
+      </w:rPr>
+    </w:lvl>
+    <w:lvl w:ilvl="7" w:tplc="580A0003" w:tentative="1">
+      <w:start w:val="1"/>
+      <w:numFmt w:val="bullet"/>
+      <w:lvlText w:val="o"/>
+      <w:lvlJc w:val="left"/>
+      <w:pPr>
+        <w:ind w:left="5760" w:hanging="360"/>
+      </w:pPr>
+      <w:rPr>
+        <w:rFonts w:ascii="Courier New" w:hAnsi="Courier New" w:cs="Courier New" w:hint="default"/>
+      </w:rPr>
+    </w:lvl>
+    <w:lvl w:ilvl="8" w:tplc="580A0005" w:tentative="1">
+      <w:start w:val="1"/>
+      <w:numFmt w:val="bullet"/>
+      <w:lvlText w:val=""/>
+      <w:lvlJc w:val="left"/>
+      <w:pPr>
+        <w:ind w:left="6480" w:hanging="360"/>
+      </w:pPr>
+      <w:rPr>
+        <w:rFonts w:ascii="Wingdings" w:hAnsi="Wingdings" w:hint="default"/>
+      </w:rPr>
+    </w:lvl>
+  </w:abstractNum>
+  <w:abstractNum w:abstractNumId="4" w15:restartNumberingAfterBreak="0">
     <w:nsid w:val="4156377F"/>
     <w:multiLevelType w:val="hybridMultilevel"/>
     <w:tmpl w:val="A852DE10"/>
@@ -7855,11 +8315,252 @@
       </w:rPr>
     </w:lvl>
   </w:abstractNum>
+  <w:abstractNum w:abstractNumId="5" w15:restartNumberingAfterBreak="0">
+    <w:nsid w:val="5AF82FDC"/>
+    <w:multiLevelType w:val="hybridMultilevel"/>
+    <w:tmpl w:val="AF1C6724"/>
+    <w:lvl w:ilvl="0" w:tplc="580A0001">
+      <w:start w:val="1"/>
+      <w:numFmt w:val="bullet"/>
+      <w:lvlText w:val=""/>
+      <w:lvlJc w:val="left"/>
+      <w:pPr>
+        <w:ind w:left="720" w:hanging="360"/>
+      </w:pPr>
+      <w:rPr>
+        <w:rFonts w:ascii="Symbol" w:hAnsi="Symbol" w:hint="default"/>
+      </w:rPr>
+    </w:lvl>
+    <w:lvl w:ilvl="1" w:tplc="580A0003" w:tentative="1">
+      <w:start w:val="1"/>
+      <w:numFmt w:val="bullet"/>
+      <w:lvlText w:val="o"/>
+      <w:lvlJc w:val="left"/>
+      <w:pPr>
+        <w:ind w:left="1440" w:hanging="360"/>
+      </w:pPr>
+      <w:rPr>
+        <w:rFonts w:ascii="Courier New" w:hAnsi="Courier New" w:cs="Courier New" w:hint="default"/>
+      </w:rPr>
+    </w:lvl>
+    <w:lvl w:ilvl="2" w:tplc="580A0005" w:tentative="1">
+      <w:start w:val="1"/>
+      <w:numFmt w:val="bullet"/>
+      <w:lvlText w:val=""/>
+      <w:lvlJc w:val="left"/>
+      <w:pPr>
+        <w:ind w:left="2160" w:hanging="360"/>
+      </w:pPr>
+      <w:rPr>
+        <w:rFonts w:ascii="Wingdings" w:hAnsi="Wingdings" w:hint="default"/>
+      </w:rPr>
+    </w:lvl>
+    <w:lvl w:ilvl="3" w:tplc="580A0001" w:tentative="1">
+      <w:start w:val="1"/>
+      <w:numFmt w:val="bullet"/>
+      <w:lvlText w:val=""/>
+      <w:lvlJc w:val="left"/>
+      <w:pPr>
+        <w:ind w:left="2880" w:hanging="360"/>
+      </w:pPr>
+      <w:rPr>
+        <w:rFonts w:ascii="Symbol" w:hAnsi="Symbol" w:hint="default"/>
+      </w:rPr>
+    </w:lvl>
+    <w:lvl w:ilvl="4" w:tplc="580A0003" w:tentative="1">
+      <w:start w:val="1"/>
+      <w:numFmt w:val="bullet"/>
+      <w:lvlText w:val="o"/>
+      <w:lvlJc w:val="left"/>
+      <w:pPr>
+        <w:ind w:left="3600" w:hanging="360"/>
+      </w:pPr>
+      <w:rPr>
+        <w:rFonts w:ascii="Courier New" w:hAnsi="Courier New" w:cs="Courier New" w:hint="default"/>
+      </w:rPr>
+    </w:lvl>
+    <w:lvl w:ilvl="5" w:tplc="580A0005" w:tentative="1">
+      <w:start w:val="1"/>
+      <w:numFmt w:val="bullet"/>
+      <w:lvlText w:val=""/>
+      <w:lvlJc w:val="left"/>
+      <w:pPr>
+        <w:ind w:left="4320" w:hanging="360"/>
+      </w:pPr>
+      <w:rPr>
+        <w:rFonts w:ascii="Wingdings" w:hAnsi="Wingdings" w:hint="default"/>
+      </w:rPr>
+    </w:lvl>
+    <w:lvl w:ilvl="6" w:tplc="580A0001" w:tentative="1">
+      <w:start w:val="1"/>
+      <w:numFmt w:val="bullet"/>
+      <w:lvlText w:val=""/>
+      <w:lvlJc w:val="left"/>
+      <w:pPr>
+        <w:ind w:left="5040" w:hanging="360"/>
+      </w:pPr>
+      <w:rPr>
+        <w:rFonts w:ascii="Symbol" w:hAnsi="Symbol" w:hint="default"/>
+      </w:rPr>
+    </w:lvl>
+    <w:lvl w:ilvl="7" w:tplc="580A0003" w:tentative="1">
+      <w:start w:val="1"/>
+      <w:numFmt w:val="bullet"/>
+      <w:lvlText w:val="o"/>
+      <w:lvlJc w:val="left"/>
+      <w:pPr>
+        <w:ind w:left="5760" w:hanging="360"/>
+      </w:pPr>
+      <w:rPr>
+        <w:rFonts w:ascii="Courier New" w:hAnsi="Courier New" w:cs="Courier New" w:hint="default"/>
+      </w:rPr>
+    </w:lvl>
+    <w:lvl w:ilvl="8" w:tplc="580A0005" w:tentative="1">
+      <w:start w:val="1"/>
+      <w:numFmt w:val="bullet"/>
+      <w:lvlText w:val=""/>
+      <w:lvlJc w:val="left"/>
+      <w:pPr>
+        <w:ind w:left="6480" w:hanging="360"/>
+      </w:pPr>
+      <w:rPr>
+        <w:rFonts w:ascii="Wingdings" w:hAnsi="Wingdings" w:hint="default"/>
+      </w:rPr>
+    </w:lvl>
+  </w:abstractNum>
+  <w:abstractNum w:abstractNumId="6" w15:restartNumberingAfterBreak="0">
+    <w:nsid w:val="7D09068C"/>
+    <w:multiLevelType w:val="hybridMultilevel"/>
+    <w:tmpl w:val="8D266ADA"/>
+    <w:lvl w:ilvl="0" w:tplc="580A0001">
+      <w:start w:val="1"/>
+      <w:numFmt w:val="bullet"/>
+      <w:lvlText w:val=""/>
+      <w:lvlJc w:val="left"/>
+      <w:pPr>
+        <w:ind w:left="720" w:hanging="360"/>
+      </w:pPr>
+      <w:rPr>
+        <w:rFonts w:ascii="Symbol" w:hAnsi="Symbol" w:hint="default"/>
+      </w:rPr>
+    </w:lvl>
+    <w:lvl w:ilvl="1" w:tplc="580A0003" w:tentative="1">
+      <w:start w:val="1"/>
+      <w:numFmt w:val="bullet"/>
+      <w:lvlText w:val="o"/>
+      <w:lvlJc w:val="left"/>
+      <w:pPr>
+        <w:ind w:left="1440" w:hanging="360"/>
+      </w:pPr>
+      <w:rPr>
+        <w:rFonts w:ascii="Courier New" w:hAnsi="Courier New" w:cs="Courier New" w:hint="default"/>
+      </w:rPr>
+    </w:lvl>
+    <w:lvl w:ilvl="2" w:tplc="580A0005" w:tentative="1">
+      <w:start w:val="1"/>
+      <w:numFmt w:val="bullet"/>
+      <w:lvlText w:val=""/>
+      <w:lvlJc w:val="left"/>
+      <w:pPr>
+        <w:ind w:left="2160" w:hanging="360"/>
+      </w:pPr>
+      <w:rPr>
+        <w:rFonts w:ascii="Wingdings" w:hAnsi="Wingdings" w:hint="default"/>
+      </w:rPr>
+    </w:lvl>
+    <w:lvl w:ilvl="3" w:tplc="580A0001" w:tentative="1">
+      <w:start w:val="1"/>
+      <w:numFmt w:val="bullet"/>
+      <w:lvlText w:val=""/>
+      <w:lvlJc w:val="left"/>
+      <w:pPr>
+        <w:ind w:left="2880" w:hanging="360"/>
+      </w:pPr>
+      <w:rPr>
+        <w:rFonts w:ascii="Symbol" w:hAnsi="Symbol" w:hint="default"/>
+      </w:rPr>
+    </w:lvl>
+    <w:lvl w:ilvl="4" w:tplc="580A0003" w:tentative="1">
+      <w:start w:val="1"/>
+      <w:numFmt w:val="bullet"/>
+      <w:lvlText w:val="o"/>
+      <w:lvlJc w:val="left"/>
+      <w:pPr>
+        <w:ind w:left="3600" w:hanging="360"/>
+      </w:pPr>
+      <w:rPr>
+        <w:rFonts w:ascii="Courier New" w:hAnsi="Courier New" w:cs="Courier New" w:hint="default"/>
+      </w:rPr>
+    </w:lvl>
+    <w:lvl w:ilvl="5" w:tplc="580A0005" w:tentative="1">
+      <w:start w:val="1"/>
+      <w:numFmt w:val="bullet"/>
+      <w:lvlText w:val=""/>
+      <w:lvlJc w:val="left"/>
+      <w:pPr>
+        <w:ind w:left="4320" w:hanging="360"/>
+      </w:pPr>
+      <w:rPr>
+        <w:rFonts w:ascii="Wingdings" w:hAnsi="Wingdings" w:hint="default"/>
+      </w:rPr>
+    </w:lvl>
+    <w:lvl w:ilvl="6" w:tplc="580A0001" w:tentative="1">
+      <w:start w:val="1"/>
+      <w:numFmt w:val="bullet"/>
+      <w:lvlText w:val=""/>
+      <w:lvlJc w:val="left"/>
+      <w:pPr>
+        <w:ind w:left="5040" w:hanging="360"/>
+      </w:pPr>
+      <w:rPr>
+        <w:rFonts w:ascii="Symbol" w:hAnsi="Symbol" w:hint="default"/>
+      </w:rPr>
+    </w:lvl>
+    <w:lvl w:ilvl="7" w:tplc="580A0003" w:tentative="1">
+      <w:start w:val="1"/>
+      <w:numFmt w:val="bullet"/>
+      <w:lvlText w:val="o"/>
+      <w:lvlJc w:val="left"/>
+      <w:pPr>
+        <w:ind w:left="5760" w:hanging="360"/>
+      </w:pPr>
+      <w:rPr>
+        <w:rFonts w:ascii="Courier New" w:hAnsi="Courier New" w:cs="Courier New" w:hint="default"/>
+      </w:rPr>
+    </w:lvl>
+    <w:lvl w:ilvl="8" w:tplc="580A0005" w:tentative="1">
+      <w:start w:val="1"/>
+      <w:numFmt w:val="bullet"/>
+      <w:lvlText w:val=""/>
+      <w:lvlJc w:val="left"/>
+      <w:pPr>
+        <w:ind w:left="6480" w:hanging="360"/>
+      </w:pPr>
+      <w:rPr>
+        <w:rFonts w:ascii="Wingdings" w:hAnsi="Wingdings" w:hint="default"/>
+      </w:rPr>
+    </w:lvl>
+  </w:abstractNum>
   <w:num w:numId="1" w16cid:durableId="1253008090">
     <w:abstractNumId w:val="0"/>
   </w:num>
   <w:num w:numId="2" w16cid:durableId="396512942">
+    <w:abstractNumId w:val="4"/>
+  </w:num>
+  <w:num w:numId="3" w16cid:durableId="1776441761">
+    <w:abstractNumId w:val="2"/>
+  </w:num>
+  <w:num w:numId="4" w16cid:durableId="1952739420">
+    <w:abstractNumId w:val="3"/>
+  </w:num>
+  <w:num w:numId="5" w16cid:durableId="2012097759">
     <w:abstractNumId w:val="1"/>
+  </w:num>
+  <w:num w:numId="6" w16cid:durableId="535699660">
+    <w:abstractNumId w:val="5"/>
+  </w:num>
+  <w:num w:numId="7" w16cid:durableId="1863517086">
+    <w:abstractNumId w:val="6"/>
   </w:num>
 </w:numbering>
 </file>

</xml_diff>